<commit_message>
created a design rationale
</commit_message>
<xml_diff>
--- a/WBA Assignment 1.docx
+++ b/WBA Assignment 1.docx
@@ -1499,7 +1499,7 @@
         <mc:AlternateContent>
           <mc:Choice Requires="wps">
             <w:drawing>
-              <wp:anchor distT="45720" distB="45720" distL="114300" distR="114300" simplePos="0" relativeHeight="251659264" behindDoc="0" locked="0" layoutInCell="1" allowOverlap="1">
+              <wp:anchor distT="45720" distB="45720" distL="114300" distR="114300" simplePos="0" relativeHeight="251659264" behindDoc="0" locked="0" layoutInCell="1" allowOverlap="1" wp14:anchorId="4DD1C413" wp14:editId="035BF61B">
                 <wp:simplePos x="0" y="0"/>
                 <wp:positionH relativeFrom="margin">
                   <wp:align>right</wp:align>
@@ -1588,25 +1588,11 @@
                               </w:rPr>
                               <w:t xml:space="preserve"> </w:t>
                             </w:r>
-                            <w:bookmarkStart w:id="0" w:name="_GoBack"/>
-                            <w:bookmarkEnd w:id="0"/>
                             <w:r>
                               <w:rPr>
                                 <w:lang w:val="en-US"/>
                               </w:rPr>
-                              <w:t>[DD/MM/YYY: HR/MM</w:t>
-                            </w:r>
-                            <w:r>
-                              <w:rPr>
-                                <w:lang w:val="en-US"/>
-                              </w:rPr>
-                              <w:t>]</w:t>
-                            </w:r>
-                            <w:r>
-                              <w:rPr>
-                                <w:lang w:val="en-US"/>
-                              </w:rPr>
-                              <w:t>,</w:t>
+                              <w:t>[DD/MM/YYY: HR/MM],</w:t>
                             </w:r>
                             <w:r>
                               <w:rPr>
@@ -1632,19 +1618,7 @@
                               <w:rPr>
                                 <w:lang w:val="en-US"/>
                               </w:rPr>
-                              <w:t xml:space="preserve">I, </w:t>
-                            </w:r>
-                            <w:r>
-                              <w:rPr>
-                                <w:lang w:val="en-US"/>
-                              </w:rPr>
-                              <w:t>MATTI HADDAD</w:t>
-                            </w:r>
-                            <w:r>
-                              <w:rPr>
-                                <w:lang w:val="en-US"/>
-                              </w:rPr>
-                              <w:t xml:space="preserve"> [DD/MM/YYY: HR/MM</w:t>
+                              <w:t>I, MATTI HADDAD [DD/MM/YYY: HR/MM</w:t>
                             </w:r>
                             <w:r>
                               <w:rPr>
@@ -1682,19 +1656,7 @@
                               <w:rPr>
                                 <w:lang w:val="en-US"/>
                               </w:rPr>
-                              <w:t>KERRY YUE SONG ZHENG</w:t>
-                            </w:r>
-                            <w:r>
-                              <w:rPr>
-                                <w:lang w:val="en-US"/>
-                              </w:rPr>
-                              <w:t xml:space="preserve"> </w:t>
-                            </w:r>
-                            <w:r>
-                              <w:rPr>
-                                <w:lang w:val="en-US"/>
-                              </w:rPr>
-                              <w:t>[DD/MM/YYY: HR/MM</w:t>
+                              <w:t>KERRY YUE SONG ZHENG [DD/MM/YYY: HR/MM</w:t>
                             </w:r>
                             <w:r>
                               <w:rPr>
@@ -1975,6 +1937,14 @@
           </mc:Fallback>
         </mc:AlternateContent>
       </w:r>
+      <w:r>
+        <w:rPr>
+          <w:lang w:val="en-US"/>
+        </w:rPr>
+        <w:t>updates</w:t>
+      </w:r>
+      <w:bookmarkStart w:id="0" w:name="_GoBack"/>
+      <w:bookmarkEnd w:id="0"/>
     </w:p>
     <w:sectPr>
       <w:pgSz w:w="11906" w:h="16838"/>

</xml_diff>

<commit_message>
design rationale - you cant drink potions, we can only walk over it
</commit_message>
<xml_diff>
--- a/WBA Assignment 1.docx
+++ b/WBA Assignment 1.docx
@@ -1009,8 +1009,56 @@
           <w:lang w:val="en-US"/>
         </w:rPr>
       </w:pPr>
-      <w:bookmarkStart w:id="0" w:name="_GoBack"/>
-      <w:bookmarkEnd w:id="0"/>
+    </w:p>
+    <w:p>
+      <w:pPr>
+        <w:pStyle w:val="ListParagraph"/>
+        <w:spacing w:line="240" w:lineRule="auto"/>
+        <w:ind w:firstLine="360"/>
+        <w:rPr>
+          <w:lang w:val="en-US"/>
+        </w:rPr>
+      </w:pPr>
+    </w:p>
+    <w:p>
+      <w:pPr>
+        <w:pStyle w:val="ListParagraph"/>
+        <w:spacing w:line="240" w:lineRule="auto"/>
+        <w:ind w:firstLine="360"/>
+        <w:rPr>
+          <w:lang w:val="en-US"/>
+        </w:rPr>
+      </w:pPr>
+    </w:p>
+    <w:p>
+      <w:pPr>
+        <w:pStyle w:val="ListParagraph"/>
+        <w:spacing w:line="240" w:lineRule="auto"/>
+        <w:ind w:firstLine="360"/>
+        <w:rPr>
+          <w:lang w:val="en-US"/>
+        </w:rPr>
+      </w:pPr>
+    </w:p>
+    <w:p>
+      <w:pPr>
+        <w:pStyle w:val="ListParagraph"/>
+        <w:spacing w:line="240" w:lineRule="auto"/>
+        <w:ind w:firstLine="360"/>
+        <w:rPr>
+          <w:lang w:val="en-US"/>
+        </w:rPr>
+      </w:pPr>
+    </w:p>
+    <w:p>
+      <w:pPr>
+        <w:pStyle w:val="ListParagraph"/>
+        <w:spacing w:line="240" w:lineRule="auto"/>
+        <w:ind w:firstLine="360"/>
+        <w:rPr>
+          <w:lang w:val="en-US"/>
+        </w:rPr>
+      </w:pPr>
     </w:p>
     <w:p>
       <w:pPr>
@@ -1028,6 +1076,7 @@
         <w:rPr>
           <w:lang w:val="en-US"/>
         </w:rPr>
+        <w:lastRenderedPageBreak/>
         <w:t>Design Rationale Documentation</w:t>
       </w:r>
     </w:p>
@@ -1105,7 +1154,6 @@
         <w:rPr>
           <w:lang w:val="en-US"/>
         </w:rPr>
-        <w:lastRenderedPageBreak/>
         <w:t xml:space="preserve">Description: </w:t>
       </w:r>
     </w:p>
@@ -1152,6 +1200,27 @@
         </w:rPr>
         <w:t>elate Leave to the way Take works</w:t>
       </w:r>
+    </w:p>
+    <w:p>
+      <w:pPr>
+        <w:pStyle w:val="ListParagraph"/>
+        <w:numPr>
+          <w:ilvl w:val="1"/>
+          <w:numId w:val="19"/>
+        </w:numPr>
+        <w:spacing w:line="240" w:lineRule="auto"/>
+        <w:rPr>
+          <w:lang w:val="en-US"/>
+        </w:rPr>
+      </w:pPr>
+      <w:r>
+        <w:rPr>
+          <w:lang w:val="en-US"/>
+        </w:rPr>
+        <w:t xml:space="preserve">-relate give to how take works </w:t>
+      </w:r>
+      <w:bookmarkStart w:id="0" w:name="_GoBack"/>
+      <w:bookmarkEnd w:id="0"/>
     </w:p>
     <w:p>
       <w:pPr>

</xml_diff>

<commit_message>
Updated WBA Tasks briefed ,added some names and more check on the tasks and confirm them
</commit_message>
<xml_diff>
--- a/WBA Assignment 1.docx
+++ b/WBA Assignment 1.docx
@@ -21,6 +21,13 @@
           <w:lang w:val="en-US"/>
         </w:rPr>
       </w:pPr>
+    </w:p>
+    <w:p>
+      <w:pPr>
+        <w:rPr>
+          <w:lang w:val="en-US"/>
+        </w:rPr>
+      </w:pPr>
       <w:r>
         <w:rPr>
           <w:lang w:val="en-US"/>
@@ -200,18 +207,10 @@
         <w:spacing w:line="276" w:lineRule="auto"/>
         <w:rPr>
           <w:rFonts w:asciiTheme="minorHAnsi" w:hAnsiTheme="minorHAnsi" w:cstheme="minorHAnsi"/>
-          <w:sz w:val="22"/>
+          <w:sz w:val="20"/>
           <w:szCs w:val="20"/>
         </w:rPr>
       </w:pPr>
-      <w:r>
-        <w:rPr>
-          <w:rFonts w:asciiTheme="minorHAnsi" w:hAnsiTheme="minorHAnsi" w:cstheme="minorHAnsi"/>
-          <w:sz w:val="22"/>
-          <w:szCs w:val="20"/>
-        </w:rPr>
-        <w:t>WORK BREAKDOWN AGREEMENT SUMMARY</w:t>
-      </w:r>
     </w:p>
     <w:p>
       <w:pPr>
@@ -219,139 +218,8 @@
         <w:spacing w:line="276" w:lineRule="auto"/>
         <w:rPr>
           <w:rFonts w:asciiTheme="minorHAnsi" w:hAnsiTheme="minorHAnsi" w:cstheme="minorHAnsi"/>
-          <w:sz w:val="14"/>
+          <w:sz w:val="20"/>
           <w:szCs w:val="20"/>
-        </w:rPr>
-      </w:pPr>
-    </w:p>
-    <w:p>
-      <w:pPr>
-        <w:pStyle w:val="Default"/>
-        <w:spacing w:after="58" w:line="276" w:lineRule="auto"/>
-        <w:rPr>
-          <w:rFonts w:asciiTheme="minorHAnsi" w:hAnsiTheme="minorHAnsi" w:cstheme="minorHAnsi"/>
-          <w:sz w:val="22"/>
-          <w:szCs w:val="20"/>
-        </w:rPr>
-      </w:pPr>
-      <w:r>
-        <w:rPr>
-          <w:rFonts w:asciiTheme="minorHAnsi" w:hAnsiTheme="minorHAnsi" w:cstheme="minorHAnsi"/>
-          <w:i/>
-          <w:iCs/>
-          <w:sz w:val="22"/>
-          <w:szCs w:val="20"/>
-        </w:rPr>
-        <w:t xml:space="preserve">• </w:t>
-      </w:r>
-      <w:r>
-        <w:rPr>
-          <w:rFonts w:asciiTheme="minorHAnsi" w:hAnsiTheme="minorHAnsi" w:cstheme="minorHAnsi"/>
-          <w:sz w:val="22"/>
-          <w:szCs w:val="20"/>
-        </w:rPr>
-        <w:t xml:space="preserve">who will be responsible for </w:t>
-      </w:r>
-      <w:r>
-        <w:rPr>
-          <w:rFonts w:asciiTheme="minorHAnsi" w:hAnsiTheme="minorHAnsi" w:cstheme="minorHAnsi"/>
-          <w:i/>
-          <w:iCs/>
-          <w:sz w:val="22"/>
-          <w:szCs w:val="20"/>
-        </w:rPr>
-        <w:t xml:space="preserve">producing </w:t>
-      </w:r>
-      <w:r>
-        <w:rPr>
-          <w:rFonts w:asciiTheme="minorHAnsi" w:hAnsiTheme="minorHAnsi" w:cstheme="minorHAnsi"/>
-          <w:sz w:val="22"/>
-          <w:szCs w:val="20"/>
-        </w:rPr>
-        <w:t xml:space="preserve">each deliverable (whether it is a part of the system, an internal document, or an externally-deliverable document), </w:t>
-      </w:r>
-    </w:p>
-    <w:p>
-      <w:pPr>
-        <w:pStyle w:val="Default"/>
-        <w:spacing w:after="58" w:line="276" w:lineRule="auto"/>
-        <w:rPr>
-          <w:rFonts w:asciiTheme="minorHAnsi" w:hAnsiTheme="minorHAnsi" w:cstheme="minorHAnsi"/>
-          <w:sz w:val="22"/>
-          <w:szCs w:val="20"/>
-        </w:rPr>
-      </w:pPr>
-      <w:r>
-        <w:rPr>
-          <w:rFonts w:asciiTheme="minorHAnsi" w:hAnsiTheme="minorHAnsi" w:cstheme="minorHAnsi"/>
-          <w:i/>
-          <w:iCs/>
-          <w:sz w:val="22"/>
-          <w:szCs w:val="20"/>
-        </w:rPr>
-        <w:t xml:space="preserve">• </w:t>
-      </w:r>
-      <w:r>
-        <w:rPr>
-          <w:rFonts w:asciiTheme="minorHAnsi" w:hAnsiTheme="minorHAnsi" w:cstheme="minorHAnsi"/>
-          <w:sz w:val="22"/>
-          <w:szCs w:val="20"/>
-        </w:rPr>
-        <w:t xml:space="preserve">who will be responsible for </w:t>
-      </w:r>
-      <w:r>
-        <w:rPr>
-          <w:rFonts w:asciiTheme="minorHAnsi" w:hAnsiTheme="minorHAnsi" w:cstheme="minorHAnsi"/>
-          <w:i/>
-          <w:iCs/>
-          <w:sz w:val="22"/>
-          <w:szCs w:val="20"/>
-        </w:rPr>
-        <w:t xml:space="preserve">testing or reviewing </w:t>
-      </w:r>
-      <w:r>
-        <w:rPr>
-          <w:rFonts w:asciiTheme="minorHAnsi" w:hAnsiTheme="minorHAnsi" w:cstheme="minorHAnsi"/>
-          <w:sz w:val="22"/>
-          <w:szCs w:val="20"/>
-        </w:rPr>
-        <w:t xml:space="preserve">each deliverable, and </w:t>
-      </w:r>
-    </w:p>
-    <w:p>
-      <w:pPr>
-        <w:pStyle w:val="Default"/>
-        <w:spacing w:line="276" w:lineRule="auto"/>
-        <w:rPr>
-          <w:rFonts w:asciiTheme="minorHAnsi" w:hAnsiTheme="minorHAnsi" w:cstheme="minorHAnsi"/>
-          <w:sz w:val="22"/>
-          <w:szCs w:val="20"/>
-        </w:rPr>
-      </w:pPr>
-      <w:r>
-        <w:rPr>
-          <w:rFonts w:asciiTheme="minorHAnsi" w:hAnsiTheme="minorHAnsi" w:cstheme="minorHAnsi"/>
-          <w:i/>
-          <w:iCs/>
-          <w:sz w:val="22"/>
-          <w:szCs w:val="20"/>
-        </w:rPr>
-        <w:t xml:space="preserve">• </w:t>
-      </w:r>
-      <w:r>
-        <w:rPr>
-          <w:rFonts w:asciiTheme="minorHAnsi" w:hAnsiTheme="minorHAnsi" w:cstheme="minorHAnsi"/>
-          <w:sz w:val="22"/>
-          <w:szCs w:val="20"/>
-        </w:rPr>
-        <w:t xml:space="preserve">the dates by which the deliverable, test, or review needs to be completed. </w:t>
-      </w:r>
-    </w:p>
-    <w:p>
-      <w:pPr>
-        <w:spacing w:line="240" w:lineRule="auto"/>
-        <w:rPr>
-          <w:lang w:val="en-US"/>
         </w:rPr>
       </w:pPr>
     </w:p>
@@ -405,6 +273,7 @@
         <w:t xml:space="preserve"> </w:t>
       </w:r>
       <w:proofErr w:type="spellStart"/>
+      <w:proofErr w:type="gramStart"/>
       <w:r>
         <w:rPr>
           <w:lang w:val="en-US"/>
@@ -412,6 +281,7 @@
         <w:t>harrypotter.entities</w:t>
       </w:r>
       <w:proofErr w:type="spellEnd"/>
+      <w:proofErr w:type="gramEnd"/>
     </w:p>
     <w:p>
       <w:pPr>
@@ -437,6 +307,12 @@
           <w:lang w:val="en-US"/>
         </w:rPr>
         <w:t xml:space="preserve">Producer: </w:t>
+      </w:r>
+      <w:r>
+        <w:rPr>
+          <w:lang w:val="en-US"/>
+        </w:rPr>
+        <w:t>Shakeel</w:t>
       </w:r>
     </w:p>
     <w:p>
@@ -606,11 +482,19 @@
         <w:t xml:space="preserve"> </w:t>
       </w:r>
       <w:proofErr w:type="spellStart"/>
-      <w:r>
-        <w:rPr>
-          <w:lang w:val="en-US"/>
-        </w:rPr>
-        <w:t>harrypotter.entities.actor</w:t>
+      <w:proofErr w:type="gramStart"/>
+      <w:r>
+        <w:rPr>
+          <w:lang w:val="en-US"/>
+        </w:rPr>
+        <w:t>harrypotter.entities</w:t>
+      </w:r>
+      <w:proofErr w:type="gramEnd"/>
+      <w:r>
+        <w:rPr>
+          <w:lang w:val="en-US"/>
+        </w:rPr>
+        <w:t>.actor</w:t>
       </w:r>
       <w:proofErr w:type="spellEnd"/>
       <w:r>
@@ -651,7 +535,65 @@
         <w:rPr>
           <w:lang w:val="en-US"/>
         </w:rPr>
-        <w:t xml:space="preserve">Producer: </w:t>
+        <w:t>Producer</w:t>
+      </w:r>
+      <w:r>
+        <w:rPr>
+          <w:lang w:val="en-US"/>
+        </w:rPr>
+        <w:t>1</w:t>
+      </w:r>
+      <w:r>
+        <w:rPr>
+          <w:lang w:val="en-US"/>
+        </w:rPr>
+        <w:t>:</w:t>
+      </w:r>
+      <w:r>
+        <w:rPr>
+          <w:lang w:val="en-US"/>
+        </w:rPr>
+        <w:t xml:space="preserve"> Matti</w:t>
+      </w:r>
+    </w:p>
+    <w:p>
+      <w:pPr>
+        <w:pStyle w:val="ListParagraph"/>
+        <w:spacing w:line="240" w:lineRule="auto"/>
+        <w:ind w:left="1080"/>
+        <w:rPr>
+          <w:lang w:val="en-US"/>
+        </w:rPr>
+      </w:pPr>
+      <w:r>
+        <w:rPr>
+          <w:lang w:val="en-US"/>
+        </w:rPr>
+        <w:t>Producer</w:t>
+      </w:r>
+      <w:r>
+        <w:rPr>
+          <w:lang w:val="en-US"/>
+        </w:rPr>
+        <w:t>2</w:t>
+      </w:r>
+      <w:r>
+        <w:rPr>
+          <w:lang w:val="en-US"/>
+        </w:rPr>
+        <w:t>:</w:t>
+      </w:r>
+      <w:r>
+        <w:rPr>
+          <w:lang w:val="en-US"/>
+        </w:rPr>
+        <w:t xml:space="preserve"> </w:t>
+      </w:r>
+      <w:r>
+        <w:rPr>
+          <w:lang w:val="en-US"/>
+        </w:rPr>
+        <w:t>Kerry</w:t>
       </w:r>
     </w:p>
     <w:p>
@@ -909,8 +851,277 @@
     <w:p>
       <w:pPr>
         <w:pStyle w:val="ListParagraph"/>
+        <w:spacing w:line="240" w:lineRule="auto"/>
+        <w:ind w:left="1080"/>
+        <w:rPr>
+          <w:lang w:val="en-US"/>
+        </w:rPr>
+      </w:pPr>
+    </w:p>
+    <w:p>
+      <w:pPr>
+        <w:pStyle w:val="ListParagraph"/>
+        <w:numPr>
+          <w:ilvl w:val="1"/>
+          <w:numId w:val="1"/>
+        </w:numPr>
+        <w:spacing w:line="240" w:lineRule="auto"/>
+        <w:rPr>
+          <w:lang w:val="en-US"/>
+        </w:rPr>
+      </w:pPr>
+      <w:r>
+        <w:rPr>
+          <w:lang w:val="en-US"/>
+        </w:rPr>
+        <w:t xml:space="preserve">Class Diagram: </w:t>
+      </w:r>
+      <w:proofErr w:type="spellStart"/>
+      <w:proofErr w:type="gramStart"/>
+      <w:r>
+        <w:rPr>
+          <w:lang w:val="en-US"/>
+        </w:rPr>
+        <w:t>harrypotter.</w:t>
+      </w:r>
+      <w:r>
+        <w:rPr>
+          <w:lang w:val="en-US"/>
+        </w:rPr>
+        <w:t>actions</w:t>
+      </w:r>
+      <w:proofErr w:type="spellEnd"/>
+      <w:proofErr w:type="gramEnd"/>
+    </w:p>
+    <w:p>
+      <w:pPr>
+        <w:pStyle w:val="ListParagraph"/>
+        <w:spacing w:line="240" w:lineRule="auto"/>
+        <w:ind w:left="1080"/>
+        <w:rPr>
+          <w:lang w:val="en-US"/>
+        </w:rPr>
+      </w:pPr>
+    </w:p>
+    <w:p>
+      <w:pPr>
+        <w:pStyle w:val="ListParagraph"/>
+        <w:spacing w:line="240" w:lineRule="auto"/>
+        <w:ind w:left="1080"/>
+        <w:rPr>
+          <w:lang w:val="en-US"/>
+        </w:rPr>
+      </w:pPr>
+      <w:r>
+        <w:rPr>
+          <w:lang w:val="en-US"/>
+        </w:rPr>
+        <w:t>Producer</w:t>
+      </w:r>
+      <w:r>
+        <w:rPr>
+          <w:lang w:val="en-US"/>
+        </w:rPr>
+        <w:t>1</w:t>
+      </w:r>
+      <w:r>
+        <w:rPr>
+          <w:lang w:val="en-US"/>
+        </w:rPr>
+        <w:t>: Shakeel</w:t>
+      </w:r>
+    </w:p>
+    <w:p>
+      <w:pPr>
+        <w:pStyle w:val="ListParagraph"/>
+        <w:spacing w:line="240" w:lineRule="auto"/>
+        <w:ind w:left="1080"/>
+        <w:rPr>
+          <w:lang w:val="en-US"/>
+        </w:rPr>
+      </w:pPr>
+      <w:r>
+        <w:rPr>
+          <w:lang w:val="en-US"/>
+        </w:rPr>
+        <w:t>Producer</w:t>
+      </w:r>
+      <w:r>
+        <w:rPr>
+          <w:lang w:val="en-US"/>
+        </w:rPr>
+        <w:t>2</w:t>
+      </w:r>
+      <w:r>
+        <w:rPr>
+          <w:lang w:val="en-US"/>
+        </w:rPr>
+        <w:t xml:space="preserve">: </w:t>
+      </w:r>
+      <w:r>
+        <w:rPr>
+          <w:lang w:val="en-US"/>
+        </w:rPr>
+        <w:t>Matti</w:t>
+      </w:r>
+    </w:p>
+    <w:p>
+      <w:pPr>
+        <w:pStyle w:val="ListParagraph"/>
+        <w:spacing w:line="240" w:lineRule="auto"/>
+        <w:ind w:left="1080"/>
+        <w:rPr>
+          <w:lang w:val="en-US"/>
+        </w:rPr>
+      </w:pPr>
+    </w:p>
+    <w:p>
+      <w:pPr>
+        <w:pStyle w:val="ListParagraph"/>
+        <w:spacing w:line="240" w:lineRule="auto"/>
+        <w:ind w:left="1080"/>
+        <w:rPr>
+          <w:lang w:val="en-US"/>
+        </w:rPr>
+      </w:pPr>
+      <w:r>
+        <w:rPr>
+          <w:lang w:val="en-US"/>
+        </w:rPr>
+        <w:t>Reviewer:</w:t>
+      </w:r>
+    </w:p>
+    <w:p>
+      <w:pPr>
+        <w:pStyle w:val="ListParagraph"/>
+        <w:spacing w:line="240" w:lineRule="auto"/>
+        <w:ind w:left="1080"/>
+        <w:rPr>
+          <w:lang w:val="en-US"/>
+        </w:rPr>
+      </w:pPr>
+    </w:p>
+    <w:p>
+      <w:pPr>
+        <w:pStyle w:val="ListParagraph"/>
+        <w:spacing w:line="240" w:lineRule="auto"/>
+        <w:ind w:left="1080"/>
+        <w:rPr>
+          <w:lang w:val="en-US"/>
+        </w:rPr>
+      </w:pPr>
+      <w:r>
+        <w:rPr>
+          <w:lang w:val="en-US"/>
+        </w:rPr>
+        <w:t>Description:</w:t>
+      </w:r>
+    </w:p>
+    <w:p>
+      <w:pPr>
+        <w:pStyle w:val="ListParagraph"/>
+        <w:numPr>
+          <w:ilvl w:val="0"/>
+          <w:numId w:val="7"/>
+        </w:numPr>
+        <w:spacing w:line="240" w:lineRule="auto"/>
+        <w:rPr>
+          <w:lang w:val="en-US"/>
+        </w:rPr>
+      </w:pPr>
+      <w:r>
+        <w:rPr>
+          <w:lang w:val="en-US"/>
+        </w:rPr>
+        <w:t>Adding</w:t>
+      </w:r>
+      <w:r>
+        <w:rPr>
+          <w:lang w:val="en-US"/>
+        </w:rPr>
+        <w:t xml:space="preserve"> Give into the actions package</w:t>
+      </w:r>
+    </w:p>
+    <w:p>
+      <w:pPr>
+        <w:pStyle w:val="ListParagraph"/>
+        <w:numPr>
+          <w:ilvl w:val="0"/>
+          <w:numId w:val="7"/>
+        </w:numPr>
+        <w:spacing w:line="240" w:lineRule="auto"/>
+        <w:rPr>
+          <w:lang w:val="en-US"/>
+        </w:rPr>
+      </w:pPr>
+      <w:r>
+        <w:rPr>
+          <w:lang w:val="en-US"/>
+        </w:rPr>
+        <w:t xml:space="preserve">Adding </w:t>
+      </w:r>
+      <w:r>
+        <w:rPr>
+          <w:lang w:val="en-US"/>
+        </w:rPr>
+        <w:t>Leave into the actions package</w:t>
+      </w:r>
+    </w:p>
+    <w:p>
+      <w:pPr>
+        <w:pStyle w:val="ListParagraph"/>
+        <w:numPr>
+          <w:ilvl w:val="0"/>
+          <w:numId w:val="7"/>
+        </w:numPr>
+        <w:spacing w:line="240" w:lineRule="auto"/>
+        <w:rPr>
+          <w:lang w:val="en-US"/>
+        </w:rPr>
+      </w:pPr>
+      <w:r>
+        <w:rPr>
+          <w:lang w:val="en-US"/>
+        </w:rPr>
+        <w:t xml:space="preserve">Adding </w:t>
+      </w:r>
+      <w:r>
+        <w:rPr>
+          <w:lang w:val="en-US"/>
+        </w:rPr>
+        <w:t>Drink as a Class</w:t>
+      </w:r>
+    </w:p>
+    <w:p>
+      <w:pPr>
+        <w:pStyle w:val="ListParagraph"/>
+        <w:numPr>
+          <w:ilvl w:val="0"/>
+          <w:numId w:val="7"/>
+        </w:numPr>
         <w:spacing w:line="276" w:lineRule="auto"/>
-        <w:ind w:left="1800"/>
+        <w:rPr>
+          <w:lang w:val="en-US"/>
+        </w:rPr>
+      </w:pPr>
+      <w:r>
+        <w:rPr>
+          <w:lang w:val="en-US"/>
+        </w:rPr>
+        <w:t>Adding Cast as a Class</w:t>
+      </w:r>
+    </w:p>
+    <w:p>
+      <w:pPr>
+        <w:spacing w:line="276" w:lineRule="auto"/>
+        <w:rPr>
+          <w:lang w:val="en-US"/>
+        </w:rPr>
+      </w:pPr>
+    </w:p>
+    <w:p>
+      <w:pPr>
+        <w:spacing w:line="276" w:lineRule="auto"/>
         <w:rPr>
           <w:lang w:val="en-US"/>
         </w:rPr>
@@ -954,6 +1165,7 @@
         <w:t xml:space="preserve">Class Diagram: </w:t>
       </w:r>
       <w:proofErr w:type="spellStart"/>
+      <w:proofErr w:type="gramStart"/>
       <w:r>
         <w:rPr>
           <w:lang w:val="en-US"/>
@@ -964,9 +1176,10 @@
         <w:rPr>
           <w:lang w:val="en-US"/>
         </w:rPr>
-        <w:t>actors</w:t>
+        <w:t>spells</w:t>
       </w:r>
       <w:proofErr w:type="spellEnd"/>
+      <w:proofErr w:type="gramEnd"/>
     </w:p>
     <w:p>
       <w:pPr>
@@ -981,7 +1194,25 @@
         <w:rPr>
           <w:lang w:val="en-US"/>
         </w:rPr>
-        <w:t xml:space="preserve">Producer: </w:t>
+        <w:t>Producer</w:t>
+      </w:r>
+      <w:r>
+        <w:rPr>
+          <w:lang w:val="en-US"/>
+        </w:rPr>
+        <w:t>1</w:t>
+      </w:r>
+      <w:r>
+        <w:rPr>
+          <w:lang w:val="en-US"/>
+        </w:rPr>
+        <w:t xml:space="preserve">: </w:t>
+      </w:r>
+      <w:r>
+        <w:rPr>
+          <w:lang w:val="en-US"/>
+        </w:rPr>
+        <w:t>Shakeel</w:t>
       </w:r>
     </w:p>
     <w:p>
@@ -997,38 +1228,46 @@
         <w:rPr>
           <w:lang w:val="en-US"/>
         </w:rPr>
+        <w:t>Producer</w:t>
+      </w:r>
+      <w:r>
+        <w:rPr>
+          <w:lang w:val="en-US"/>
+        </w:rPr>
+        <w:t>2</w:t>
+      </w:r>
+      <w:r>
+        <w:rPr>
+          <w:lang w:val="en-US"/>
+        </w:rPr>
+        <w:t xml:space="preserve">: </w:t>
+      </w:r>
+    </w:p>
+    <w:p>
+      <w:pPr>
+        <w:pStyle w:val="ListParagraph"/>
+        <w:spacing w:line="240" w:lineRule="auto"/>
+        <w:ind w:firstLine="360"/>
+        <w:rPr>
+          <w:lang w:val="en-US"/>
+        </w:rPr>
+      </w:pPr>
+    </w:p>
+    <w:p>
+      <w:pPr>
+        <w:pStyle w:val="ListParagraph"/>
+        <w:spacing w:line="240" w:lineRule="auto"/>
+        <w:ind w:firstLine="360"/>
+        <w:rPr>
+          <w:lang w:val="en-US"/>
+        </w:rPr>
+      </w:pPr>
+      <w:r>
+        <w:rPr>
+          <w:lang w:val="en-US"/>
+        </w:rPr>
         <w:t>Reviewer:</w:t>
       </w:r>
-    </w:p>
-    <w:p>
-      <w:pPr>
-        <w:pStyle w:val="ListParagraph"/>
-        <w:spacing w:line="240" w:lineRule="auto"/>
-        <w:ind w:firstLine="360"/>
-        <w:rPr>
-          <w:lang w:val="en-US"/>
-        </w:rPr>
-      </w:pPr>
-    </w:p>
-    <w:p>
-      <w:pPr>
-        <w:pStyle w:val="ListParagraph"/>
-        <w:spacing w:line="240" w:lineRule="auto"/>
-        <w:ind w:firstLine="360"/>
-        <w:rPr>
-          <w:lang w:val="en-US"/>
-        </w:rPr>
-      </w:pPr>
-    </w:p>
-    <w:p>
-      <w:pPr>
-        <w:pStyle w:val="ListParagraph"/>
-        <w:spacing w:line="240" w:lineRule="auto"/>
-        <w:ind w:firstLine="360"/>
-        <w:rPr>
-          <w:lang w:val="en-US"/>
-        </w:rPr>
-      </w:pPr>
     </w:p>
     <w:p>
       <w:pPr>
@@ -1076,7 +1315,6 @@
         <w:rPr>
           <w:lang w:val="en-US"/>
         </w:rPr>
-        <w:lastRenderedPageBreak/>
         <w:t>Design Rationale Documentation</w:t>
       </w:r>
     </w:p>
@@ -1114,6 +1352,12 @@
         </w:rPr>
         <w:t xml:space="preserve">Producer: </w:t>
       </w:r>
+      <w:r>
+        <w:rPr>
+          <w:lang w:val="en-US"/>
+        </w:rPr>
+        <w:t>Shakeel</w:t>
+      </w:r>
     </w:p>
     <w:p>
       <w:pPr>
@@ -1204,6 +1448,130 @@
     <w:p>
       <w:pPr>
         <w:pStyle w:val="ListParagraph"/>
+        <w:spacing w:line="240" w:lineRule="auto"/>
+        <w:ind w:left="2520"/>
+        <w:rPr>
+          <w:lang w:val="en-US"/>
+        </w:rPr>
+      </w:pPr>
+    </w:p>
+    <w:p>
+      <w:pPr>
+        <w:pStyle w:val="ListParagraph"/>
+        <w:numPr>
+          <w:ilvl w:val="1"/>
+          <w:numId w:val="18"/>
+        </w:numPr>
+        <w:spacing w:line="240" w:lineRule="auto"/>
+        <w:rPr>
+          <w:lang w:val="en-US"/>
+        </w:rPr>
+      </w:pPr>
+      <w:r>
+        <w:rPr>
+          <w:lang w:val="en-US"/>
+        </w:rPr>
+        <w:t>Give</w:t>
+      </w:r>
+      <w:r>
+        <w:rPr>
+          <w:lang w:val="en-US"/>
+        </w:rPr>
+        <w:t xml:space="preserve"> Affordance</w:t>
+      </w:r>
+    </w:p>
+    <w:p>
+      <w:pPr>
+        <w:pStyle w:val="ListParagraph"/>
+        <w:spacing w:line="240" w:lineRule="auto"/>
+        <w:ind w:firstLine="360"/>
+        <w:rPr>
+          <w:lang w:val="en-US"/>
+        </w:rPr>
+      </w:pPr>
+      <w:r>
+        <w:rPr>
+          <w:lang w:val="en-US"/>
+        </w:rPr>
+        <w:t xml:space="preserve">Producer: </w:t>
+      </w:r>
+    </w:p>
+    <w:p>
+      <w:pPr>
+        <w:pStyle w:val="ListParagraph"/>
+        <w:spacing w:line="240" w:lineRule="auto"/>
+        <w:ind w:firstLine="360"/>
+        <w:rPr>
+          <w:lang w:val="en-US"/>
+        </w:rPr>
+      </w:pPr>
+      <w:r>
+        <w:rPr>
+          <w:lang w:val="en-US"/>
+        </w:rPr>
+        <w:t>Reviewer:</w:t>
+      </w:r>
+    </w:p>
+    <w:p>
+      <w:pPr>
+        <w:pStyle w:val="ListParagraph"/>
+        <w:spacing w:line="240" w:lineRule="auto"/>
+        <w:ind w:firstLine="360"/>
+        <w:rPr>
+          <w:lang w:val="en-US"/>
+        </w:rPr>
+      </w:pPr>
+    </w:p>
+    <w:p>
+      <w:pPr>
+        <w:pStyle w:val="ListParagraph"/>
+        <w:spacing w:line="240" w:lineRule="auto"/>
+        <w:ind w:firstLine="360"/>
+        <w:rPr>
+          <w:lang w:val="en-US"/>
+        </w:rPr>
+      </w:pPr>
+      <w:r>
+        <w:rPr>
+          <w:lang w:val="en-US"/>
+        </w:rPr>
+        <w:t xml:space="preserve">Description: </w:t>
+      </w:r>
+    </w:p>
+    <w:p>
+      <w:pPr>
+        <w:pStyle w:val="ListParagraph"/>
+        <w:numPr>
+          <w:ilvl w:val="0"/>
+          <w:numId w:val="19"/>
+        </w:numPr>
+        <w:spacing w:line="240" w:lineRule="auto"/>
+        <w:rPr>
+          <w:lang w:val="en-US"/>
+        </w:rPr>
+      </w:pPr>
+      <w:r>
+        <w:rPr>
+          <w:lang w:val="en-US"/>
+        </w:rPr>
+        <w:t xml:space="preserve">Explanation of how </w:t>
+      </w:r>
+      <w:r>
+        <w:rPr>
+          <w:lang w:val="en-US"/>
+        </w:rPr>
+        <w:t>Give</w:t>
+      </w:r>
+      <w:r>
+        <w:rPr>
+          <w:lang w:val="en-US"/>
+        </w:rPr>
+        <w:t xml:space="preserve"> affordance is implemented and justification</w:t>
+      </w:r>
+    </w:p>
+    <w:p>
+      <w:pPr>
+        <w:pStyle w:val="ListParagraph"/>
         <w:numPr>
           <w:ilvl w:val="1"/>
           <w:numId w:val="19"/>
@@ -1217,10 +1585,36 @@
         <w:rPr>
           <w:lang w:val="en-US"/>
         </w:rPr>
-        <w:t xml:space="preserve">-relate give to how take works </w:t>
-      </w:r>
-      <w:bookmarkStart w:id="0" w:name="_GoBack"/>
-      <w:bookmarkEnd w:id="0"/>
+        <w:t>R</w:t>
+      </w:r>
+      <w:r>
+        <w:rPr>
+          <w:lang w:val="en-US"/>
+        </w:rPr>
+        <w:t xml:space="preserve">elate </w:t>
+      </w:r>
+      <w:r>
+        <w:rPr>
+          <w:lang w:val="en-US"/>
+        </w:rPr>
+        <w:t>Give</w:t>
+      </w:r>
+      <w:r>
+        <w:rPr>
+          <w:lang w:val="en-US"/>
+        </w:rPr>
+        <w:t xml:space="preserve"> to the way Take works</w:t>
+      </w:r>
+    </w:p>
+    <w:p>
+      <w:pPr>
+        <w:pStyle w:val="ListParagraph"/>
+        <w:spacing w:line="240" w:lineRule="auto"/>
+        <w:ind w:left="2520"/>
+        <w:rPr>
+          <w:lang w:val="en-US"/>
+        </w:rPr>
+      </w:pPr>
     </w:p>
     <w:p>
       <w:pPr>
@@ -1238,14 +1632,14 @@
         <w:rPr>
           <w:lang w:val="en-US"/>
         </w:rPr>
-        <w:t>Wand, Cast and Spell</w:t>
-      </w:r>
-    </w:p>
-    <w:p>
-      <w:pPr>
-        <w:pStyle w:val="ListParagraph"/>
-        <w:spacing w:line="240" w:lineRule="auto"/>
-        <w:ind w:left="1068"/>
+        <w:t>Potion</w:t>
+      </w:r>
+    </w:p>
+    <w:p>
+      <w:pPr>
+        <w:pStyle w:val="ListParagraph"/>
+        <w:spacing w:line="240" w:lineRule="auto"/>
+        <w:ind w:firstLine="360"/>
         <w:rPr>
           <w:lang w:val="en-US"/>
         </w:rPr>
@@ -1261,7 +1655,7 @@
       <w:pPr>
         <w:pStyle w:val="ListParagraph"/>
         <w:spacing w:line="240" w:lineRule="auto"/>
-        <w:ind w:left="1068"/>
+        <w:ind w:firstLine="360"/>
         <w:rPr>
           <w:lang w:val="en-US"/>
         </w:rPr>
@@ -1277,17 +1671,17 @@
       <w:pPr>
         <w:pStyle w:val="ListParagraph"/>
         <w:spacing w:line="240" w:lineRule="auto"/>
-        <w:ind w:left="1068"/>
-        <w:rPr>
-          <w:lang w:val="en-US"/>
-        </w:rPr>
-      </w:pPr>
-    </w:p>
-    <w:p>
-      <w:pPr>
-        <w:pStyle w:val="ListParagraph"/>
-        <w:spacing w:line="240" w:lineRule="auto"/>
-        <w:ind w:left="1068"/>
+        <w:ind w:firstLine="360"/>
+        <w:rPr>
+          <w:lang w:val="en-US"/>
+        </w:rPr>
+      </w:pPr>
+    </w:p>
+    <w:p>
+      <w:pPr>
+        <w:pStyle w:val="ListParagraph"/>
+        <w:spacing w:line="240" w:lineRule="auto"/>
+        <w:ind w:firstLine="360"/>
         <w:rPr>
           <w:lang w:val="en-US"/>
         </w:rPr>
@@ -1315,6 +1709,222 @@
         <w:rPr>
           <w:lang w:val="en-US"/>
         </w:rPr>
+        <w:t>Explanation on how Potion</w:t>
+      </w:r>
+    </w:p>
+    <w:p>
+      <w:pPr>
+        <w:pStyle w:val="ListParagraph"/>
+        <w:spacing w:line="240" w:lineRule="auto"/>
+        <w:ind w:left="1800"/>
+        <w:rPr>
+          <w:lang w:val="en-US"/>
+        </w:rPr>
+      </w:pPr>
+    </w:p>
+    <w:p>
+      <w:pPr>
+        <w:pStyle w:val="ListParagraph"/>
+        <w:numPr>
+          <w:ilvl w:val="1"/>
+          <w:numId w:val="18"/>
+        </w:numPr>
+        <w:spacing w:line="240" w:lineRule="auto"/>
+        <w:rPr>
+          <w:lang w:val="en-US"/>
+        </w:rPr>
+      </w:pPr>
+      <w:r>
+        <w:rPr>
+          <w:lang w:val="en-US"/>
+        </w:rPr>
+        <w:t>Wand</w:t>
+      </w:r>
+      <w:r>
+        <w:rPr>
+          <w:lang w:val="en-US"/>
+        </w:rPr>
+        <w:t xml:space="preserve"> and</w:t>
+      </w:r>
+      <w:r>
+        <w:rPr>
+          <w:lang w:val="en-US"/>
+        </w:rPr>
+        <w:t xml:space="preserve"> Cast </w:t>
+      </w:r>
+    </w:p>
+    <w:p>
+      <w:pPr>
+        <w:pStyle w:val="ListParagraph"/>
+        <w:spacing w:line="240" w:lineRule="auto"/>
+        <w:ind w:left="1068"/>
+        <w:rPr>
+          <w:lang w:val="en-US"/>
+        </w:rPr>
+      </w:pPr>
+      <w:r>
+        <w:rPr>
+          <w:lang w:val="en-US"/>
+        </w:rPr>
+        <w:t>Producer</w:t>
+      </w:r>
+      <w:r>
+        <w:rPr>
+          <w:lang w:val="en-US"/>
+        </w:rPr>
+        <w:t>1</w:t>
+      </w:r>
+      <w:r>
+        <w:rPr>
+          <w:lang w:val="en-US"/>
+        </w:rPr>
+        <w:t>:</w:t>
+      </w:r>
+      <w:r>
+        <w:rPr>
+          <w:lang w:val="en-US"/>
+        </w:rPr>
+        <w:t xml:space="preserve"> Shakeel</w:t>
+      </w:r>
+    </w:p>
+    <w:p>
+      <w:pPr>
+        <w:pStyle w:val="ListParagraph"/>
+        <w:spacing w:line="240" w:lineRule="auto"/>
+        <w:ind w:left="1068"/>
+        <w:rPr>
+          <w:lang w:val="en-US"/>
+        </w:rPr>
+      </w:pPr>
+      <w:r>
+        <w:rPr>
+          <w:lang w:val="en-US"/>
+        </w:rPr>
+        <w:t>Producer</w:t>
+      </w:r>
+      <w:r>
+        <w:rPr>
+          <w:lang w:val="en-US"/>
+        </w:rPr>
+        <w:t>2</w:t>
+      </w:r>
+      <w:r>
+        <w:rPr>
+          <w:lang w:val="en-US"/>
+        </w:rPr>
+        <w:t>:</w:t>
+      </w:r>
+      <w:r>
+        <w:rPr>
+          <w:lang w:val="en-US"/>
+        </w:rPr>
+        <w:t xml:space="preserve"> Kerry</w:t>
+      </w:r>
+    </w:p>
+    <w:p>
+      <w:pPr>
+        <w:pStyle w:val="ListParagraph"/>
+        <w:spacing w:line="240" w:lineRule="auto"/>
+        <w:ind w:left="1068"/>
+        <w:rPr>
+          <w:lang w:val="en-US"/>
+        </w:rPr>
+      </w:pPr>
+      <w:r>
+        <w:rPr>
+          <w:lang w:val="en-US"/>
+        </w:rPr>
+        <w:t>Producer</w:t>
+      </w:r>
+      <w:r>
+        <w:rPr>
+          <w:lang w:val="en-US"/>
+        </w:rPr>
+        <w:t>3</w:t>
+      </w:r>
+      <w:r>
+        <w:rPr>
+          <w:lang w:val="en-US"/>
+        </w:rPr>
+        <w:t>:</w:t>
+      </w:r>
+      <w:r>
+        <w:rPr>
+          <w:lang w:val="en-US"/>
+        </w:rPr>
+        <w:t xml:space="preserve"> </w:t>
+      </w:r>
+      <w:r>
+        <w:rPr>
+          <w:lang w:val="en-US"/>
+        </w:rPr>
+        <w:t>Matti</w:t>
+      </w:r>
+    </w:p>
+    <w:p>
+      <w:pPr>
+        <w:pStyle w:val="ListParagraph"/>
+        <w:spacing w:line="240" w:lineRule="auto"/>
+        <w:ind w:left="1068"/>
+        <w:rPr>
+          <w:lang w:val="en-US"/>
+        </w:rPr>
+      </w:pPr>
+      <w:r>
+        <w:rPr>
+          <w:lang w:val="en-US"/>
+        </w:rPr>
+        <w:t>Reviewer:</w:t>
+      </w:r>
+      <w:r>
+        <w:rPr>
+          <w:lang w:val="en-US"/>
+        </w:rPr>
+        <w:t xml:space="preserve"> </w:t>
+      </w:r>
+    </w:p>
+    <w:p>
+      <w:pPr>
+        <w:pStyle w:val="ListParagraph"/>
+        <w:spacing w:line="240" w:lineRule="auto"/>
+        <w:ind w:left="1068"/>
+        <w:rPr>
+          <w:lang w:val="en-US"/>
+        </w:rPr>
+      </w:pPr>
+    </w:p>
+    <w:p>
+      <w:pPr>
+        <w:pStyle w:val="ListParagraph"/>
+        <w:spacing w:line="240" w:lineRule="auto"/>
+        <w:ind w:left="1068"/>
+        <w:rPr>
+          <w:lang w:val="en-US"/>
+        </w:rPr>
+      </w:pPr>
+      <w:r>
+        <w:rPr>
+          <w:lang w:val="en-US"/>
+        </w:rPr>
+        <w:t xml:space="preserve">Description: </w:t>
+      </w:r>
+    </w:p>
+    <w:p>
+      <w:pPr>
+        <w:pStyle w:val="ListParagraph"/>
+        <w:numPr>
+          <w:ilvl w:val="0"/>
+          <w:numId w:val="19"/>
+        </w:numPr>
+        <w:spacing w:line="240" w:lineRule="auto"/>
+        <w:rPr>
+          <w:lang w:val="en-US"/>
+        </w:rPr>
+      </w:pPr>
+      <w:r>
+        <w:rPr>
+          <w:lang w:val="en-US"/>
+        </w:rPr>
         <w:t>Explanation of how Wand is implemented and justification</w:t>
       </w:r>
     </w:p>
@@ -1384,9 +1994,6 @@
           <w:numId w:val="19"/>
         </w:numPr>
         <w:spacing w:line="240" w:lineRule="auto"/>
-        <w:rPr>
-          <w:lang w:val="en-US"/>
-        </w:rPr>
       </w:pPr>
       <w:r>
         <w:rPr>
@@ -1401,6 +2008,174 @@
         <w:t>he need for CASTING Capability and Spells abstraction</w:t>
       </w:r>
     </w:p>
+    <w:p>
+      <w:pPr>
+        <w:pStyle w:val="ListParagraph"/>
+        <w:numPr>
+          <w:ilvl w:val="1"/>
+          <w:numId w:val="18"/>
+        </w:numPr>
+        <w:spacing w:line="240" w:lineRule="auto"/>
+        <w:rPr>
+          <w:lang w:val="en-US"/>
+        </w:rPr>
+      </w:pPr>
+      <w:r>
+        <w:rPr>
+          <w:lang w:val="en-US"/>
+        </w:rPr>
+        <w:t>Spells</w:t>
+      </w:r>
+      <w:r>
+        <w:rPr>
+          <w:lang w:val="en-US"/>
+        </w:rPr>
+        <w:t xml:space="preserve"> </w:t>
+      </w:r>
+    </w:p>
+    <w:p>
+      <w:pPr>
+        <w:pStyle w:val="ListParagraph"/>
+        <w:spacing w:line="240" w:lineRule="auto"/>
+        <w:ind w:left="1068"/>
+        <w:rPr>
+          <w:lang w:val="en-US"/>
+        </w:rPr>
+      </w:pPr>
+      <w:r>
+        <w:rPr>
+          <w:lang w:val="en-US"/>
+        </w:rPr>
+        <w:t>Producer</w:t>
+      </w:r>
+      <w:r>
+        <w:rPr>
+          <w:lang w:val="en-US"/>
+        </w:rPr>
+        <w:t>1</w:t>
+      </w:r>
+      <w:r>
+        <w:rPr>
+          <w:lang w:val="en-US"/>
+        </w:rPr>
+        <w:t>:</w:t>
+      </w:r>
+      <w:r>
+        <w:rPr>
+          <w:lang w:val="en-US"/>
+        </w:rPr>
+        <w:t xml:space="preserve"> Kerry</w:t>
+      </w:r>
+    </w:p>
+    <w:p>
+      <w:pPr>
+        <w:pStyle w:val="ListParagraph"/>
+        <w:spacing w:line="240" w:lineRule="auto"/>
+        <w:ind w:left="1068"/>
+        <w:rPr>
+          <w:lang w:val="en-US"/>
+        </w:rPr>
+      </w:pPr>
+      <w:r>
+        <w:rPr>
+          <w:lang w:val="en-US"/>
+        </w:rPr>
+        <w:t>Producer</w:t>
+      </w:r>
+      <w:r>
+        <w:rPr>
+          <w:lang w:val="en-US"/>
+        </w:rPr>
+        <w:t>3</w:t>
+      </w:r>
+      <w:r>
+        <w:rPr>
+          <w:lang w:val="en-US"/>
+        </w:rPr>
+        <w:t xml:space="preserve">: </w:t>
+      </w:r>
+      <w:r>
+        <w:rPr>
+          <w:lang w:val="en-US"/>
+        </w:rPr>
+        <w:t>Matti</w:t>
+      </w:r>
+    </w:p>
+    <w:p>
+      <w:pPr>
+        <w:pStyle w:val="ListParagraph"/>
+        <w:spacing w:line="240" w:lineRule="auto"/>
+        <w:ind w:left="1068"/>
+        <w:rPr>
+          <w:lang w:val="en-US"/>
+        </w:rPr>
+      </w:pPr>
+      <w:r>
+        <w:rPr>
+          <w:lang w:val="en-US"/>
+        </w:rPr>
+        <w:t>Reviewer:</w:t>
+      </w:r>
+      <w:r>
+        <w:rPr>
+          <w:lang w:val="en-US"/>
+        </w:rPr>
+        <w:t xml:space="preserve"> </w:t>
+      </w:r>
+    </w:p>
+    <w:p>
+      <w:pPr>
+        <w:pStyle w:val="ListParagraph"/>
+        <w:spacing w:line="240" w:lineRule="auto"/>
+        <w:ind w:left="1068"/>
+        <w:rPr>
+          <w:lang w:val="en-US"/>
+        </w:rPr>
+      </w:pPr>
+    </w:p>
+    <w:p>
+      <w:pPr>
+        <w:pStyle w:val="ListParagraph"/>
+        <w:spacing w:line="240" w:lineRule="auto"/>
+        <w:ind w:left="1068"/>
+        <w:rPr>
+          <w:lang w:val="en-US"/>
+        </w:rPr>
+      </w:pPr>
+      <w:r>
+        <w:rPr>
+          <w:lang w:val="en-US"/>
+        </w:rPr>
+        <w:t xml:space="preserve">Description: </w:t>
+      </w:r>
+    </w:p>
+    <w:p>
+      <w:pPr>
+        <w:pStyle w:val="ListParagraph"/>
+        <w:numPr>
+          <w:ilvl w:val="0"/>
+          <w:numId w:val="19"/>
+        </w:numPr>
+        <w:spacing w:line="240" w:lineRule="auto"/>
+        <w:rPr>
+          <w:lang w:val="en-US"/>
+        </w:rPr>
+      </w:pPr>
+      <w:r>
+        <w:rPr>
+          <w:lang w:val="en-US"/>
+        </w:rPr>
+        <w:t xml:space="preserve">Explanation of how </w:t>
+      </w:r>
+      <w:r>
+        <w:rPr>
+          <w:lang w:val="en-US"/>
+        </w:rPr>
+        <w:t>Spells</w:t>
+      </w:r>
+      <w:bookmarkStart w:id="0" w:name="_GoBack"/>
+      <w:bookmarkEnd w:id="0"/>
+    </w:p>
     <w:p/>
     <w:p>
       <w:pPr>
@@ -1414,6 +2189,7 @@
           <w:noProof/>
           <w:lang w:val="en-US"/>
         </w:rPr>
+        <w:lastRenderedPageBreak/>
         <mc:AlternateContent>
           <mc:Choice Requires="wps">
             <w:drawing>

</xml_diff>

<commit_message>
updated and clarified WBA
</commit_message>
<xml_diff>
--- a/WBA Assignment 1.docx
+++ b/WBA Assignment 1.docx
@@ -306,7 +306,19 @@
         <w:rPr>
           <w:lang w:val="en-US"/>
         </w:rPr>
-        <w:t xml:space="preserve">Producer: </w:t>
+        <w:t>Producer</w:t>
+      </w:r>
+      <w:r>
+        <w:rPr>
+          <w:lang w:val="en-US"/>
+        </w:rPr>
+        <w:t>(s)</w:t>
+      </w:r>
+      <w:r>
+        <w:rPr>
+          <w:lang w:val="en-US"/>
+        </w:rPr>
+        <w:t xml:space="preserve">: </w:t>
       </w:r>
       <w:r>
         <w:rPr>
@@ -328,7 +340,31 @@
         <w:rPr>
           <w:lang w:val="en-US"/>
         </w:rPr>
-        <w:t>Reviewer:</w:t>
+        <w:t>Reviewer</w:t>
+      </w:r>
+      <w:r>
+        <w:rPr>
+          <w:lang w:val="en-US"/>
+        </w:rPr>
+        <w:t>(s)</w:t>
+      </w:r>
+      <w:r>
+        <w:rPr>
+          <w:lang w:val="en-US"/>
+        </w:rPr>
+        <w:t>:</w:t>
+      </w:r>
+      <w:r>
+        <w:rPr>
+          <w:lang w:val="en-US"/>
+        </w:rPr>
+        <w:t xml:space="preserve"> </w:t>
+      </w:r>
+      <w:r>
+        <w:rPr>
+          <w:lang w:val="en-US"/>
+        </w:rPr>
+        <w:t>Matti</w:t>
       </w:r>
     </w:p>
     <w:p>
@@ -444,6 +480,25 @@
     <w:p>
       <w:pPr>
         <w:pStyle w:val="ListParagraph"/>
+        <w:numPr>
+          <w:ilvl w:val="0"/>
+          <w:numId w:val="7"/>
+        </w:numPr>
+        <w:spacing w:line="240" w:lineRule="auto"/>
+        <w:rPr>
+          <w:lang w:val="en-US"/>
+        </w:rPr>
+      </w:pPr>
+      <w:r>
+        <w:rPr>
+          <w:lang w:val="en-US"/>
+        </w:rPr>
+        <w:t>Adding Potion</w:t>
+      </w:r>
+    </w:p>
+    <w:p>
+      <w:pPr>
+        <w:pStyle w:val="ListParagraph"/>
         <w:spacing w:line="240" w:lineRule="auto"/>
         <w:ind w:left="1080"/>
         <w:rPr>
@@ -541,75 +596,59 @@
         <w:rPr>
           <w:lang w:val="en-US"/>
         </w:rPr>
-        <w:t>1</w:t>
+        <w:t>(s):</w:t>
+      </w:r>
+      <w:r>
+        <w:rPr>
+          <w:lang w:val="en-US"/>
+        </w:rPr>
+        <w:t xml:space="preserve"> </w:t>
+      </w:r>
+      <w:r>
+        <w:rPr>
+          <w:lang w:val="en-US"/>
+        </w:rPr>
+        <w:t>Shakeel</w:t>
+      </w:r>
+      <w:r>
+        <w:rPr>
+          <w:lang w:val="en-US"/>
+        </w:rPr>
+        <w:t xml:space="preserve">, </w:t>
+      </w:r>
+      <w:r>
+        <w:rPr>
+          <w:lang w:val="en-US"/>
+        </w:rPr>
+        <w:t>Matti</w:t>
+      </w:r>
+    </w:p>
+    <w:p>
+      <w:pPr>
+        <w:pStyle w:val="ListParagraph"/>
+        <w:spacing w:line="240" w:lineRule="auto"/>
+        <w:ind w:left="1080"/>
+        <w:rPr>
+          <w:lang w:val="en-US"/>
+        </w:rPr>
+      </w:pPr>
+      <w:r>
+        <w:rPr>
+          <w:lang w:val="en-US"/>
+        </w:rPr>
+        <w:t>Reviewer</w:t>
+      </w:r>
+      <w:r>
+        <w:rPr>
+          <w:lang w:val="en-US"/>
+        </w:rPr>
+        <w:t>(s)</w:t>
       </w:r>
       <w:r>
         <w:rPr>
           <w:lang w:val="en-US"/>
         </w:rPr>
         <w:t>:</w:t>
-      </w:r>
-      <w:r>
-        <w:rPr>
-          <w:lang w:val="en-US"/>
-        </w:rPr>
-        <w:t xml:space="preserve"> Matti</w:t>
-      </w:r>
-    </w:p>
-    <w:p>
-      <w:pPr>
-        <w:pStyle w:val="ListParagraph"/>
-        <w:spacing w:line="240" w:lineRule="auto"/>
-        <w:ind w:left="1080"/>
-        <w:rPr>
-          <w:lang w:val="en-US"/>
-        </w:rPr>
-      </w:pPr>
-      <w:r>
-        <w:rPr>
-          <w:lang w:val="en-US"/>
-        </w:rPr>
-        <w:t>Producer</w:t>
-      </w:r>
-      <w:r>
-        <w:rPr>
-          <w:lang w:val="en-US"/>
-        </w:rPr>
-        <w:t>2</w:t>
-      </w:r>
-      <w:r>
-        <w:rPr>
-          <w:lang w:val="en-US"/>
-        </w:rPr>
-        <w:t>:</w:t>
-      </w:r>
-      <w:r>
-        <w:rPr>
-          <w:lang w:val="en-US"/>
-        </w:rPr>
-        <w:t xml:space="preserve"> </w:t>
-      </w:r>
-      <w:r>
-        <w:rPr>
-          <w:lang w:val="en-US"/>
-        </w:rPr>
-        <w:t>Kerry</w:t>
-      </w:r>
-    </w:p>
-    <w:p>
-      <w:pPr>
-        <w:pStyle w:val="ListParagraph"/>
-        <w:spacing w:line="240" w:lineRule="auto"/>
-        <w:ind w:left="1080"/>
-        <w:rPr>
-          <w:lang w:val="en-US"/>
-        </w:rPr>
-      </w:pPr>
-      <w:r>
-        <w:rPr>
-          <w:lang w:val="en-US"/>
-        </w:rPr>
-        <w:t>Reviewer:</w:t>
       </w:r>
     </w:p>
     <w:p>
@@ -882,13 +921,7 @@
         <w:rPr>
           <w:lang w:val="en-US"/>
         </w:rPr>
-        <w:t>harrypotter.</w:t>
-      </w:r>
-      <w:r>
-        <w:rPr>
-          <w:lang w:val="en-US"/>
-        </w:rPr>
-        <w:t>actions</w:t>
+        <w:t>harrypotter.actions</w:t>
       </w:r>
       <w:proofErr w:type="spellEnd"/>
       <w:proofErr w:type="gramEnd"/>
@@ -922,13 +955,25 @@
         <w:rPr>
           <w:lang w:val="en-US"/>
         </w:rPr>
-        <w:t>1</w:t>
-      </w:r>
-      <w:r>
-        <w:rPr>
-          <w:lang w:val="en-US"/>
-        </w:rPr>
-        <w:t>: Shakeel</w:t>
+        <w:t>(s):</w:t>
+      </w:r>
+      <w:r>
+        <w:rPr>
+          <w:lang w:val="en-US"/>
+        </w:rPr>
+        <w:t xml:space="preserve"> Shakeel</w:t>
+      </w:r>
+      <w:r>
+        <w:rPr>
+          <w:lang w:val="en-US"/>
+        </w:rPr>
+        <w:t xml:space="preserve">, </w:t>
+      </w:r>
+      <w:r>
+        <w:rPr>
+          <w:lang w:val="en-US"/>
+        </w:rPr>
+        <w:t>Matti</w:t>
       </w:r>
     </w:p>
     <w:p>
@@ -944,51 +989,19 @@
         <w:rPr>
           <w:lang w:val="en-US"/>
         </w:rPr>
-        <w:t>Producer</w:t>
-      </w:r>
-      <w:r>
-        <w:rPr>
-          <w:lang w:val="en-US"/>
-        </w:rPr>
-        <w:t>2</w:t>
-      </w:r>
-      <w:r>
-        <w:rPr>
-          <w:lang w:val="en-US"/>
-        </w:rPr>
-        <w:t xml:space="preserve">: </w:t>
-      </w:r>
-      <w:r>
-        <w:rPr>
-          <w:lang w:val="en-US"/>
-        </w:rPr>
-        <w:t>Matti</w:t>
-      </w:r>
-    </w:p>
-    <w:p>
-      <w:pPr>
-        <w:pStyle w:val="ListParagraph"/>
-        <w:spacing w:line="240" w:lineRule="auto"/>
-        <w:ind w:left="1080"/>
-        <w:rPr>
-          <w:lang w:val="en-US"/>
-        </w:rPr>
-      </w:pPr>
-    </w:p>
-    <w:p>
-      <w:pPr>
-        <w:pStyle w:val="ListParagraph"/>
-        <w:spacing w:line="240" w:lineRule="auto"/>
-        <w:ind w:left="1080"/>
-        <w:rPr>
-          <w:lang w:val="en-US"/>
-        </w:rPr>
-      </w:pPr>
-      <w:r>
-        <w:rPr>
-          <w:lang w:val="en-US"/>
-        </w:rPr>
-        <w:t>Reviewer:</w:t>
+        <w:t>Reviewer</w:t>
+      </w:r>
+      <w:r>
+        <w:rPr>
+          <w:lang w:val="en-US"/>
+        </w:rPr>
+        <w:t>(s)</w:t>
+      </w:r>
+      <w:r>
+        <w:rPr>
+          <w:lang w:val="en-US"/>
+        </w:rPr>
+        <w:t>:</w:t>
       </w:r>
     </w:p>
     <w:p>
@@ -1039,7 +1052,25 @@
         <w:rPr>
           <w:lang w:val="en-US"/>
         </w:rPr>
-        <w:t xml:space="preserve"> Give into the actions package</w:t>
+        <w:t xml:space="preserve"> Give </w:t>
+      </w:r>
+      <w:r>
+        <w:rPr>
+          <w:lang w:val="en-US"/>
+        </w:rPr>
+        <w:t xml:space="preserve">Class </w:t>
+      </w:r>
+      <w:r>
+        <w:rPr>
+          <w:lang w:val="en-US"/>
+        </w:rPr>
+        <w:t>into the actions package</w:t>
+      </w:r>
+      <w:r>
+        <w:rPr>
+          <w:lang w:val="en-US"/>
+        </w:rPr>
+        <w:t xml:space="preserve"> and its relation to other classes.</w:t>
       </w:r>
     </w:p>
     <w:p>
@@ -1064,32 +1095,31 @@
         <w:rPr>
           <w:lang w:val="en-US"/>
         </w:rPr>
-        <w:t>Leave into the actions package</w:t>
-      </w:r>
-    </w:p>
-    <w:p>
-      <w:pPr>
-        <w:pStyle w:val="ListParagraph"/>
-        <w:numPr>
-          <w:ilvl w:val="0"/>
-          <w:numId w:val="7"/>
-        </w:numPr>
-        <w:spacing w:line="240" w:lineRule="auto"/>
-        <w:rPr>
-          <w:lang w:val="en-US"/>
-        </w:rPr>
-      </w:pPr>
-      <w:r>
-        <w:rPr>
-          <w:lang w:val="en-US"/>
-        </w:rPr>
-        <w:t xml:space="preserve">Adding </w:t>
-      </w:r>
-      <w:r>
-        <w:rPr>
-          <w:lang w:val="en-US"/>
-        </w:rPr>
-        <w:t>Drink as a Class</w:t>
+        <w:t xml:space="preserve">Leave </w:t>
+      </w:r>
+      <w:r>
+        <w:rPr>
+          <w:lang w:val="en-US"/>
+        </w:rPr>
+        <w:t xml:space="preserve">Class </w:t>
+      </w:r>
+      <w:r>
+        <w:rPr>
+          <w:lang w:val="en-US"/>
+        </w:rPr>
+        <w:t>into the actions package</w:t>
+      </w:r>
+      <w:r>
+        <w:rPr>
+          <w:lang w:val="en-US"/>
+        </w:rPr>
+        <w:t xml:space="preserve"> </w:t>
+      </w:r>
+      <w:r>
+        <w:rPr>
+          <w:lang w:val="en-US"/>
+        </w:rPr>
+        <w:t>and its relation to other classes.</w:t>
       </w:r>
     </w:p>
     <w:p>
@@ -1110,6 +1140,28 @@
         </w:rPr>
         <w:t>Adding Cast as a Class</w:t>
       </w:r>
+      <w:r>
+        <w:rPr>
+          <w:lang w:val="en-US"/>
+        </w:rPr>
+        <w:t xml:space="preserve"> </w:t>
+      </w:r>
+      <w:r>
+        <w:rPr>
+          <w:lang w:val="en-US"/>
+        </w:rPr>
+        <w:t>and its relation to other classes.</w:t>
+      </w:r>
+      <w:bookmarkStart w:id="0" w:name="_GoBack"/>
+      <w:bookmarkEnd w:id="0"/>
+    </w:p>
+    <w:p>
+      <w:pPr>
+        <w:spacing w:line="276" w:lineRule="auto"/>
+        <w:rPr>
+          <w:lang w:val="en-US"/>
+        </w:rPr>
+      </w:pPr>
     </w:p>
     <w:p>
       <w:pPr>
@@ -1143,6 +1195,7 @@
         <w:rPr>
           <w:lang w:val="en-US"/>
         </w:rPr>
+        <w:lastRenderedPageBreak/>
         <w:t>Creation of new Design Documents</w:t>
       </w:r>
     </w:p>
@@ -1200,7 +1253,7 @@
         <w:rPr>
           <w:lang w:val="en-US"/>
         </w:rPr>
-        <w:t>1</w:t>
+        <w:t>(s)</w:t>
       </w:r>
       <w:r>
         <w:rPr>
@@ -1228,45 +1281,19 @@
         <w:rPr>
           <w:lang w:val="en-US"/>
         </w:rPr>
-        <w:t>Producer</w:t>
-      </w:r>
-      <w:r>
-        <w:rPr>
-          <w:lang w:val="en-US"/>
-        </w:rPr>
-        <w:t>2</w:t>
-      </w:r>
-      <w:r>
-        <w:rPr>
-          <w:lang w:val="en-US"/>
-        </w:rPr>
-        <w:t xml:space="preserve">: </w:t>
-      </w:r>
-    </w:p>
-    <w:p>
-      <w:pPr>
-        <w:pStyle w:val="ListParagraph"/>
-        <w:spacing w:line="240" w:lineRule="auto"/>
-        <w:ind w:firstLine="360"/>
-        <w:rPr>
-          <w:lang w:val="en-US"/>
-        </w:rPr>
-      </w:pPr>
-    </w:p>
-    <w:p>
-      <w:pPr>
-        <w:pStyle w:val="ListParagraph"/>
-        <w:spacing w:line="240" w:lineRule="auto"/>
-        <w:ind w:firstLine="360"/>
-        <w:rPr>
-          <w:lang w:val="en-US"/>
-        </w:rPr>
-      </w:pPr>
-      <w:r>
-        <w:rPr>
-          <w:lang w:val="en-US"/>
-        </w:rPr>
-        <w:t>Reviewer:</w:t>
+        <w:t>Reviewer</w:t>
+      </w:r>
+      <w:r>
+        <w:rPr>
+          <w:lang w:val="en-US"/>
+        </w:rPr>
+        <w:t>(s)</w:t>
+      </w:r>
+      <w:r>
+        <w:rPr>
+          <w:lang w:val="en-US"/>
+        </w:rPr>
+        <w:t>:</w:t>
       </w:r>
     </w:p>
     <w:p>
@@ -1350,7 +1377,19 @@
         <w:rPr>
           <w:lang w:val="en-US"/>
         </w:rPr>
-        <w:t xml:space="preserve">Producer: </w:t>
+        <w:t>Producer</w:t>
+      </w:r>
+      <w:r>
+        <w:rPr>
+          <w:lang w:val="en-US"/>
+        </w:rPr>
+        <w:t>(s)</w:t>
+      </w:r>
+      <w:r>
+        <w:rPr>
+          <w:lang w:val="en-US"/>
+        </w:rPr>
+        <w:t xml:space="preserve">: </w:t>
       </w:r>
       <w:r>
         <w:rPr>
@@ -1372,7 +1411,19 @@
         <w:rPr>
           <w:lang w:val="en-US"/>
         </w:rPr>
-        <w:t>Reviewer:</w:t>
+        <w:t>Reviewer</w:t>
+      </w:r>
+      <w:r>
+        <w:rPr>
+          <w:lang w:val="en-US"/>
+        </w:rPr>
+        <w:t>(s)</w:t>
+      </w:r>
+      <w:r>
+        <w:rPr>
+          <w:lang w:val="en-US"/>
+        </w:rPr>
+        <w:t>:</w:t>
       </w:r>
     </w:p>
     <w:p>
@@ -1493,7 +1544,25 @@
         <w:rPr>
           <w:lang w:val="en-US"/>
         </w:rPr>
-        <w:t xml:space="preserve">Producer: </w:t>
+        <w:t>Producer</w:t>
+      </w:r>
+      <w:r>
+        <w:rPr>
+          <w:lang w:val="en-US"/>
+        </w:rPr>
+        <w:t>(s)</w:t>
+      </w:r>
+      <w:r>
+        <w:rPr>
+          <w:lang w:val="en-US"/>
+        </w:rPr>
+        <w:t xml:space="preserve">: </w:t>
+      </w:r>
+      <w:r>
+        <w:rPr>
+          <w:lang w:val="en-US"/>
+        </w:rPr>
+        <w:t>Matti</w:t>
       </w:r>
     </w:p>
     <w:p>
@@ -1509,7 +1578,19 @@
         <w:rPr>
           <w:lang w:val="en-US"/>
         </w:rPr>
-        <w:t>Reviewer:</w:t>
+        <w:t>Reviewer</w:t>
+      </w:r>
+      <w:r>
+        <w:rPr>
+          <w:lang w:val="en-US"/>
+        </w:rPr>
+        <w:t>(s)</w:t>
+      </w:r>
+      <w:r>
+        <w:rPr>
+          <w:lang w:val="en-US"/>
+        </w:rPr>
+        <w:t>:</w:t>
       </w:r>
     </w:p>
     <w:p>
@@ -1648,7 +1729,37 @@
         <w:rPr>
           <w:lang w:val="en-US"/>
         </w:rPr>
-        <w:t xml:space="preserve">Producer: </w:t>
+        <w:t>Producer</w:t>
+      </w:r>
+      <w:r>
+        <w:rPr>
+          <w:lang w:val="en-US"/>
+        </w:rPr>
+        <w:t>(s)</w:t>
+      </w:r>
+      <w:r>
+        <w:rPr>
+          <w:lang w:val="en-US"/>
+        </w:rPr>
+        <w:t xml:space="preserve">: </w:t>
+      </w:r>
+      <w:r>
+        <w:rPr>
+          <w:lang w:val="en-US"/>
+        </w:rPr>
+        <w:t>Matti</w:t>
+      </w:r>
+      <w:r>
+        <w:rPr>
+          <w:lang w:val="en-US"/>
+        </w:rPr>
+        <w:t xml:space="preserve">, </w:t>
+      </w:r>
+      <w:r>
+        <w:rPr>
+          <w:lang w:val="en-US"/>
+        </w:rPr>
+        <w:t>Kerry</w:t>
       </w:r>
     </w:p>
     <w:p>
@@ -1664,7 +1775,25 @@
         <w:rPr>
           <w:lang w:val="en-US"/>
         </w:rPr>
-        <w:t>Reviewer:</w:t>
+        <w:t>Reviewer</w:t>
+      </w:r>
+      <w:r>
+        <w:rPr>
+          <w:lang w:val="en-US"/>
+        </w:rPr>
+        <w:t>(s)</w:t>
+      </w:r>
+      <w:r>
+        <w:rPr>
+          <w:lang w:val="en-US"/>
+        </w:rPr>
+        <w:t>:</w:t>
+      </w:r>
+      <w:r>
+        <w:rPr>
+          <w:lang w:val="en-US"/>
+        </w:rPr>
+        <w:t xml:space="preserve"> Shakeel</w:t>
       </w:r>
     </w:p>
     <w:p>
@@ -1709,7 +1838,25 @@
         <w:rPr>
           <w:lang w:val="en-US"/>
         </w:rPr>
-        <w:t>Explanation on how Potion</w:t>
+        <w:t xml:space="preserve">Explanation </w:t>
+      </w:r>
+      <w:r>
+        <w:rPr>
+          <w:lang w:val="en-US"/>
+        </w:rPr>
+        <w:t>of</w:t>
+      </w:r>
+      <w:r>
+        <w:rPr>
+          <w:lang w:val="en-US"/>
+        </w:rPr>
+        <w:t xml:space="preserve"> how Potion</w:t>
+      </w:r>
+      <w:r>
+        <w:rPr>
+          <w:lang w:val="en-US"/>
+        </w:rPr>
+        <w:t xml:space="preserve"> work and its effect on actors.</w:t>
       </w:r>
     </w:p>
     <w:p>
@@ -1772,7 +1919,7 @@
         <w:rPr>
           <w:lang w:val="en-US"/>
         </w:rPr>
-        <w:t>1</w:t>
+        <w:t>(s)</w:t>
       </w:r>
       <w:r>
         <w:rPr>
@@ -1786,6 +1933,24 @@
         </w:rPr>
         <w:t xml:space="preserve"> Shakeel</w:t>
       </w:r>
+      <w:r>
+        <w:rPr>
+          <w:lang w:val="en-US"/>
+        </w:rPr>
+        <w:t xml:space="preserve">, </w:t>
+      </w:r>
+      <w:r>
+        <w:rPr>
+          <w:lang w:val="en-US"/>
+        </w:rPr>
+        <w:t>Matti</w:t>
+      </w:r>
+      <w:r>
+        <w:rPr>
+          <w:lang w:val="en-US"/>
+        </w:rPr>
+        <w:t>, Kerry</w:t>
+      </w:r>
     </w:p>
     <w:p>
       <w:pPr>
@@ -1800,81 +1965,19 @@
         <w:rPr>
           <w:lang w:val="en-US"/>
         </w:rPr>
-        <w:t>Producer</w:t>
-      </w:r>
-      <w:r>
-        <w:rPr>
-          <w:lang w:val="en-US"/>
-        </w:rPr>
-        <w:t>2</w:t>
+        <w:t>Reviewer</w:t>
+      </w:r>
+      <w:r>
+        <w:rPr>
+          <w:lang w:val="en-US"/>
+        </w:rPr>
+        <w:t>(s)</w:t>
       </w:r>
       <w:r>
         <w:rPr>
           <w:lang w:val="en-US"/>
         </w:rPr>
         <w:t>:</w:t>
-      </w:r>
-      <w:r>
-        <w:rPr>
-          <w:lang w:val="en-US"/>
-        </w:rPr>
-        <w:t xml:space="preserve"> Kerry</w:t>
-      </w:r>
-    </w:p>
-    <w:p>
-      <w:pPr>
-        <w:pStyle w:val="ListParagraph"/>
-        <w:spacing w:line="240" w:lineRule="auto"/>
-        <w:ind w:left="1068"/>
-        <w:rPr>
-          <w:lang w:val="en-US"/>
-        </w:rPr>
-      </w:pPr>
-      <w:r>
-        <w:rPr>
-          <w:lang w:val="en-US"/>
-        </w:rPr>
-        <w:t>Producer</w:t>
-      </w:r>
-      <w:r>
-        <w:rPr>
-          <w:lang w:val="en-US"/>
-        </w:rPr>
-        <w:t>3</w:t>
-      </w:r>
-      <w:r>
-        <w:rPr>
-          <w:lang w:val="en-US"/>
-        </w:rPr>
-        <w:t>:</w:t>
-      </w:r>
-      <w:r>
-        <w:rPr>
-          <w:lang w:val="en-US"/>
-        </w:rPr>
-        <w:t xml:space="preserve"> </w:t>
-      </w:r>
-      <w:r>
-        <w:rPr>
-          <w:lang w:val="en-US"/>
-        </w:rPr>
-        <w:t>Matti</w:t>
-      </w:r>
-    </w:p>
-    <w:p>
-      <w:pPr>
-        <w:pStyle w:val="ListParagraph"/>
-        <w:spacing w:line="240" w:lineRule="auto"/>
-        <w:ind w:left="1068"/>
-        <w:rPr>
-          <w:lang w:val="en-US"/>
-        </w:rPr>
-      </w:pPr>
-      <w:r>
-        <w:rPr>
-          <w:lang w:val="en-US"/>
-        </w:rPr>
-        <w:t>Reviewer:</w:t>
       </w:r>
       <w:r>
         <w:rPr>
@@ -1960,6 +2063,12 @@
         </w:rPr>
         <w:t xml:space="preserve"> 'attacks'</w:t>
       </w:r>
+      <w:r>
+        <w:rPr>
+          <w:lang w:val="en-US"/>
+        </w:rPr>
+        <w:t>.</w:t>
+      </w:r>
     </w:p>
     <w:p>
       <w:pPr>
@@ -1985,6 +2094,12 @@
         </w:rPr>
         <w:t>istinction between attacking and casting spells</w:t>
       </w:r>
+      <w:r>
+        <w:rPr>
+          <w:lang w:val="en-US"/>
+        </w:rPr>
+        <w:t>.</w:t>
+      </w:r>
     </w:p>
     <w:p>
       <w:pPr>
@@ -2052,7 +2167,7 @@
         <w:rPr>
           <w:lang w:val="en-US"/>
         </w:rPr>
-        <w:t>1</w:t>
+        <w:t>(s)</w:t>
       </w:r>
       <w:r>
         <w:rPr>
@@ -2066,6 +2181,36 @@
         </w:rPr>
         <w:t xml:space="preserve"> Kerry</w:t>
       </w:r>
+      <w:r>
+        <w:rPr>
+          <w:lang w:val="en-US"/>
+        </w:rPr>
+        <w:t>,</w:t>
+      </w:r>
+      <w:r>
+        <w:rPr>
+          <w:lang w:val="en-US"/>
+        </w:rPr>
+        <w:t xml:space="preserve"> Shakeel</w:t>
+      </w:r>
+      <w:r>
+        <w:rPr>
+          <w:lang w:val="en-US"/>
+        </w:rPr>
+        <w:t>,</w:t>
+      </w:r>
+      <w:r>
+        <w:rPr>
+          <w:lang w:val="en-US"/>
+        </w:rPr>
+        <w:t xml:space="preserve"> </w:t>
+      </w:r>
+      <w:r>
+        <w:rPr>
+          <w:lang w:val="en-US"/>
+        </w:rPr>
+        <w:t>Matti</w:t>
+      </w:r>
     </w:p>
     <w:p>
       <w:pPr>
@@ -2080,41 +2225,19 @@
         <w:rPr>
           <w:lang w:val="en-US"/>
         </w:rPr>
-        <w:t>Producer</w:t>
-      </w:r>
-      <w:r>
-        <w:rPr>
-          <w:lang w:val="en-US"/>
-        </w:rPr>
-        <w:t>3</w:t>
-      </w:r>
-      <w:r>
-        <w:rPr>
-          <w:lang w:val="en-US"/>
-        </w:rPr>
-        <w:t xml:space="preserve">: </w:t>
-      </w:r>
-      <w:r>
-        <w:rPr>
-          <w:lang w:val="en-US"/>
-        </w:rPr>
-        <w:t>Matti</w:t>
-      </w:r>
-    </w:p>
-    <w:p>
-      <w:pPr>
-        <w:pStyle w:val="ListParagraph"/>
-        <w:spacing w:line="240" w:lineRule="auto"/>
-        <w:ind w:left="1068"/>
-        <w:rPr>
-          <w:lang w:val="en-US"/>
-        </w:rPr>
-      </w:pPr>
-      <w:r>
-        <w:rPr>
-          <w:lang w:val="en-US"/>
-        </w:rPr>
-        <w:t>Reviewer:</w:t>
+        <w:t>Reviewer</w:t>
+      </w:r>
+      <w:r>
+        <w:rPr>
+          <w:lang w:val="en-US"/>
+        </w:rPr>
+        <w:t>(s)</w:t>
+      </w:r>
+      <w:r>
+        <w:rPr>
+          <w:lang w:val="en-US"/>
+        </w:rPr>
+        <w:t>:</w:t>
       </w:r>
       <w:r>
         <w:rPr>
@@ -2165,7 +2288,19 @@
         <w:rPr>
           <w:lang w:val="en-US"/>
         </w:rPr>
-        <w:t xml:space="preserve">Explanation of how </w:t>
+        <w:t xml:space="preserve">Explanation of </w:t>
+      </w:r>
+      <w:r>
+        <w:rPr>
+          <w:lang w:val="en-US"/>
+        </w:rPr>
+        <w:t>what</w:t>
+      </w:r>
+      <w:r>
+        <w:rPr>
+          <w:lang w:val="en-US"/>
+        </w:rPr>
+        <w:t xml:space="preserve"> </w:t>
       </w:r>
       <w:r>
         <w:rPr>
@@ -2173,8 +2308,39 @@
         </w:rPr>
         <w:t>Spells</w:t>
       </w:r>
-      <w:bookmarkStart w:id="0" w:name="_GoBack"/>
-      <w:bookmarkEnd w:id="0"/>
+      <w:r>
+        <w:rPr>
+          <w:lang w:val="en-US"/>
+        </w:rPr>
+        <w:t xml:space="preserve"> affect the gameplay</w:t>
+      </w:r>
+    </w:p>
+    <w:p>
+      <w:pPr>
+        <w:pStyle w:val="ListParagraph"/>
+        <w:numPr>
+          <w:ilvl w:val="0"/>
+          <w:numId w:val="19"/>
+        </w:numPr>
+        <w:spacing w:line="240" w:lineRule="auto"/>
+        <w:rPr>
+          <w:lang w:val="en-US"/>
+        </w:rPr>
+      </w:pPr>
+      <w:r>
+        <w:rPr>
+          <w:lang w:val="en-US"/>
+        </w:rPr>
+        <w:t>Which spell are to be implemented?</w:t>
+      </w:r>
+    </w:p>
+    <w:p>
+      <w:pPr>
+        <w:spacing w:line="240" w:lineRule="auto"/>
+        <w:rPr>
+          <w:lang w:val="en-US"/>
+        </w:rPr>
+      </w:pPr>
     </w:p>
     <w:p/>
     <w:p>

</xml_diff>

<commit_message>
Updated WBA , with full description and roles and date
</commit_message>
<xml_diff>
--- a/WBA Assignment 1.docx
+++ b/WBA Assignment 1.docx
@@ -203,28 +203,6 @@
     </w:p>
     <w:p>
       <w:pPr>
-        <w:pStyle w:val="Default"/>
-        <w:spacing w:line="276" w:lineRule="auto"/>
-        <w:rPr>
-          <w:rFonts w:asciiTheme="minorHAnsi" w:hAnsiTheme="minorHAnsi" w:cstheme="minorHAnsi"/>
-          <w:sz w:val="20"/>
-          <w:szCs w:val="20"/>
-        </w:rPr>
-      </w:pPr>
-    </w:p>
-    <w:p>
-      <w:pPr>
-        <w:pStyle w:val="Default"/>
-        <w:spacing w:line="276" w:lineRule="auto"/>
-        <w:rPr>
-          <w:rFonts w:asciiTheme="minorHAnsi" w:hAnsiTheme="minorHAnsi" w:cstheme="minorHAnsi"/>
-          <w:sz w:val="20"/>
-          <w:szCs w:val="20"/>
-        </w:rPr>
-      </w:pPr>
-    </w:p>
-    <w:p>
-      <w:pPr>
         <w:pStyle w:val="ListParagraph"/>
         <w:numPr>
           <w:ilvl w:val="0"/>
@@ -331,6 +309,12 @@
           <w:lang w:val="en-US"/>
         </w:rPr>
         <w:tab/>
+      </w:r>
+      <w:r>
+        <w:rPr>
+          <w:lang w:val="en-US"/>
+        </w:rPr>
+        <w:tab/>
         <w:t>17/01</w:t>
       </w:r>
     </w:p>
@@ -372,6 +356,12 @@
           <w:lang w:val="en-US"/>
         </w:rPr>
         <w:t>Matti</w:t>
+      </w:r>
+      <w:r>
+        <w:rPr>
+          <w:lang w:val="en-US"/>
+        </w:rPr>
+        <w:tab/>
       </w:r>
       <w:r>
         <w:rPr>
@@ -494,25 +484,6 @@
         <w:rPr>
           <w:lang w:val="en-US"/>
         </w:rPr>
-        <w:t>Adding Casting as a [capability]</w:t>
-      </w:r>
-    </w:p>
-    <w:p>
-      <w:pPr>
-        <w:pStyle w:val="ListParagraph"/>
-        <w:numPr>
-          <w:ilvl w:val="0"/>
-          <w:numId w:val="7"/>
-        </w:numPr>
-        <w:spacing w:line="240" w:lineRule="auto"/>
-        <w:rPr>
-          <w:lang w:val="en-US"/>
-        </w:rPr>
-      </w:pPr>
-      <w:r>
-        <w:rPr>
-          <w:lang w:val="en-US"/>
-        </w:rPr>
         <w:t>Adding Potion</w:t>
       </w:r>
     </w:p>
@@ -647,24 +618,7 @@
           <w:lang w:val="en-US"/>
         </w:rPr>
         <w:tab/>
-      </w:r>
-      <w:r>
-        <w:rPr>
-          <w:lang w:val="en-US"/>
-        </w:rPr>
-        <w:t>1</w:t>
-      </w:r>
-      <w:r>
-        <w:rPr>
-          <w:lang w:val="en-US"/>
-        </w:rPr>
-        <w:t>8</w:t>
-      </w:r>
-      <w:r>
-        <w:rPr>
-          <w:lang w:val="en-US"/>
-        </w:rPr>
-        <w:t>/01</w:t>
+        <w:t>18/01</w:t>
       </w:r>
     </w:p>
     <w:p>
@@ -700,8 +654,6 @@
         </w:rPr>
         <w:t xml:space="preserve"> </w:t>
       </w:r>
-      <w:bookmarkStart w:id="0" w:name="_GoBack"/>
-      <w:bookmarkEnd w:id="0"/>
       <w:r>
         <w:rPr>
           <w:lang w:val="en-US"/>
@@ -838,31 +790,6 @@
         <w:pStyle w:val="ListParagraph"/>
         <w:numPr>
           <w:ilvl w:val="0"/>
-          <w:numId w:val="4"/>
-        </w:numPr>
-        <w:spacing w:line="276" w:lineRule="auto"/>
-        <w:rPr>
-          <w:lang w:val="en-US"/>
-        </w:rPr>
-      </w:pPr>
-      <w:r>
-        <w:rPr>
-          <w:lang w:val="en-US"/>
-        </w:rPr>
-        <w:t>Adding Cas</w:t>
-      </w:r>
-      <w:r>
-        <w:rPr>
-          <w:lang w:val="en-US"/>
-        </w:rPr>
-        <w:t>t</w:t>
-      </w:r>
-    </w:p>
-    <w:p>
-      <w:pPr>
-        <w:pStyle w:val="ListParagraph"/>
-        <w:numPr>
-          <w:ilvl w:val="0"/>
           <w:numId w:val="8"/>
         </w:numPr>
         <w:spacing w:line="276" w:lineRule="auto"/>
@@ -874,15 +801,31 @@
         <w:rPr>
           <w:lang w:val="en-US"/>
         </w:rPr>
-        <w:t>Adding a Cast action, which links to:</w:t>
-      </w:r>
+        <w:t>Adding a Cast action, which links to</w:t>
+      </w:r>
+      <w:r>
+        <w:rPr>
+          <w:lang w:val="en-US"/>
+        </w:rPr>
+        <w:t xml:space="preserve"> Spells and inherits Attack Class</w:t>
+      </w:r>
+    </w:p>
+    <w:p>
+      <w:pPr>
+        <w:pStyle w:val="ListParagraph"/>
+        <w:spacing w:line="276" w:lineRule="auto"/>
+        <w:ind w:left="1800"/>
+        <w:rPr>
+          <w:lang w:val="en-US"/>
+        </w:rPr>
+      </w:pPr>
     </w:p>
     <w:p>
       <w:pPr>
         <w:pStyle w:val="ListParagraph"/>
         <w:numPr>
-          <w:ilvl w:val="2"/>
-          <w:numId w:val="11"/>
+          <w:ilvl w:val="1"/>
+          <w:numId w:val="21"/>
         </w:numPr>
         <w:spacing w:line="276" w:lineRule="auto"/>
         <w:rPr>
@@ -893,103 +836,6 @@
         <w:rPr>
           <w:lang w:val="en-US"/>
         </w:rPr>
-        <w:t>A Spell abstract class, with two subclasses:</w:t>
-      </w:r>
-    </w:p>
-    <w:p>
-      <w:pPr>
-        <w:pStyle w:val="ListParagraph"/>
-        <w:numPr>
-          <w:ilvl w:val="2"/>
-          <w:numId w:val="11"/>
-        </w:numPr>
-        <w:spacing w:line="276" w:lineRule="auto"/>
-        <w:rPr>
-          <w:lang w:val="en-US"/>
-        </w:rPr>
-      </w:pPr>
-      <w:proofErr w:type="spellStart"/>
-      <w:r>
-        <w:rPr>
-          <w:lang w:val="en-US"/>
-        </w:rPr>
-        <w:t>Expelliarmus</w:t>
-      </w:r>
-      <w:proofErr w:type="spellEnd"/>
-      <w:r>
-        <w:rPr>
-          <w:lang w:val="en-US"/>
-        </w:rPr>
-        <w:t xml:space="preserve"> and Ava </w:t>
-      </w:r>
-      <w:proofErr w:type="spellStart"/>
-      <w:r>
-        <w:rPr>
-          <w:lang w:val="en-US"/>
-        </w:rPr>
-        <w:t>Kedavra</w:t>
-      </w:r>
-      <w:proofErr w:type="spellEnd"/>
-    </w:p>
-    <w:p>
-      <w:pPr>
-        <w:pStyle w:val="ListParagraph"/>
-        <w:numPr>
-          <w:ilvl w:val="0"/>
-          <w:numId w:val="8"/>
-        </w:numPr>
-        <w:spacing w:line="276" w:lineRule="auto"/>
-        <w:rPr>
-          <w:lang w:val="en-US"/>
-        </w:rPr>
-      </w:pPr>
-      <w:r>
-        <w:rPr>
-          <w:lang w:val="en-US"/>
-        </w:rPr>
-        <w:t xml:space="preserve">Linking </w:t>
-      </w:r>
-      <w:proofErr w:type="spellStart"/>
-      <w:r>
-        <w:rPr>
-          <w:lang w:val="en-US"/>
-        </w:rPr>
-        <w:t>CastOnNeighbour</w:t>
-      </w:r>
-      <w:proofErr w:type="spellEnd"/>
-      <w:r>
-        <w:rPr>
-          <w:lang w:val="en-US"/>
-        </w:rPr>
-        <w:t xml:space="preserve"> behavior to Cast action</w:t>
-      </w:r>
-    </w:p>
-    <w:p>
-      <w:pPr>
-        <w:pStyle w:val="ListParagraph"/>
-        <w:spacing w:line="240" w:lineRule="auto"/>
-        <w:ind w:left="1080"/>
-        <w:rPr>
-          <w:lang w:val="en-US"/>
-        </w:rPr>
-      </w:pPr>
-    </w:p>
-    <w:p>
-      <w:pPr>
-        <w:pStyle w:val="ListParagraph"/>
-        <w:numPr>
-          <w:ilvl w:val="1"/>
-          <w:numId w:val="1"/>
-        </w:numPr>
-        <w:spacing w:line="240" w:lineRule="auto"/>
-        <w:rPr>
-          <w:lang w:val="en-US"/>
-        </w:rPr>
-      </w:pPr>
-      <w:r>
-        <w:rPr>
-          <w:lang w:val="en-US"/>
-        </w:rPr>
         <w:t xml:space="preserve">Class Diagram: </w:t>
       </w:r>
       <w:proofErr w:type="spellStart"/>
@@ -1051,6 +897,17 @@
           <w:lang w:val="en-US"/>
         </w:rPr>
         <w:tab/>
+      </w:r>
+      <w:r>
+        <w:rPr>
+          <w:lang w:val="en-US"/>
+        </w:rPr>
+        <w:tab/>
+      </w:r>
+      <w:r>
+        <w:rPr>
+          <w:lang w:val="en-US"/>
+        </w:rPr>
         <w:t>19/01</w:t>
       </w:r>
     </w:p>
@@ -1085,14 +942,43 @@
         <w:rPr>
           <w:lang w:val="en-US"/>
         </w:rPr>
-        <w:t xml:space="preserve"> Shakeel</w:t>
+        <w:t xml:space="preserve"> Kerry</w:t>
       </w:r>
       <w:r>
         <w:rPr>
           <w:lang w:val="en-US"/>
         </w:rPr>
         <w:tab/>
-        <w:t>21/01</w:t>
+      </w:r>
+      <w:r>
+        <w:rPr>
+          <w:lang w:val="en-US"/>
+        </w:rPr>
+        <w:tab/>
+      </w:r>
+      <w:r>
+        <w:rPr>
+          <w:lang w:val="en-US"/>
+        </w:rPr>
+        <w:tab/>
+      </w:r>
+      <w:r>
+        <w:rPr>
+          <w:lang w:val="en-US"/>
+        </w:rPr>
+        <w:t>2</w:t>
+      </w:r>
+      <w:r>
+        <w:rPr>
+          <w:lang w:val="en-US"/>
+        </w:rPr>
+        <w:t>2</w:t>
+      </w:r>
+      <w:r>
+        <w:rPr>
+          <w:lang w:val="en-US"/>
+        </w:rPr>
+        <w:t>/01</w:t>
       </w:r>
     </w:p>
     <w:p>
@@ -1242,22 +1128,6 @@
     </w:p>
     <w:p>
       <w:pPr>
-        <w:spacing w:line="276" w:lineRule="auto"/>
-        <w:rPr>
-          <w:lang w:val="en-US"/>
-        </w:rPr>
-      </w:pPr>
-    </w:p>
-    <w:p>
-      <w:pPr>
-        <w:spacing w:line="276" w:lineRule="auto"/>
-        <w:rPr>
-          <w:lang w:val="en-US"/>
-        </w:rPr>
-      </w:pPr>
-    </w:p>
-    <w:p>
-      <w:pPr>
         <w:pStyle w:val="ListParagraph"/>
         <w:numPr>
           <w:ilvl w:val="0"/>
@@ -1272,7 +1142,6 @@
         <w:rPr>
           <w:lang w:val="en-US"/>
         </w:rPr>
-        <w:lastRenderedPageBreak/>
         <w:t>Creation of new Design Documents</w:t>
       </w:r>
     </w:p>
@@ -1306,7 +1175,7 @@
         <w:rPr>
           <w:lang w:val="en-US"/>
         </w:rPr>
-        <w:t>spells</w:t>
+        <w:t>cast</w:t>
       </w:r>
       <w:proofErr w:type="spellEnd"/>
       <w:proofErr w:type="gramEnd"/>
@@ -1415,6 +1284,53 @@
         </w:rPr>
         <w:tab/>
         <w:t>21/01</w:t>
+      </w:r>
+    </w:p>
+    <w:p>
+      <w:pPr>
+        <w:pStyle w:val="ListParagraph"/>
+        <w:spacing w:line="240" w:lineRule="auto"/>
+        <w:ind w:firstLine="360"/>
+        <w:rPr>
+          <w:lang w:val="en-US"/>
+        </w:rPr>
+      </w:pPr>
+    </w:p>
+    <w:p>
+      <w:pPr>
+        <w:pStyle w:val="ListParagraph"/>
+        <w:spacing w:line="240" w:lineRule="auto"/>
+        <w:ind w:firstLine="360"/>
+        <w:rPr>
+          <w:lang w:val="en-US"/>
+        </w:rPr>
+      </w:pPr>
+      <w:proofErr w:type="spellStart"/>
+      <w:r>
+        <w:rPr>
+          <w:lang w:val="en-US"/>
+        </w:rPr>
+        <w:t xml:space="preserve">Description: </w:t>
+      </w:r>
+      <w:proofErr w:type="spellEnd"/>
+    </w:p>
+    <w:p>
+      <w:pPr>
+        <w:pStyle w:val="ListParagraph"/>
+        <w:numPr>
+          <w:ilvl w:val="0"/>
+          <w:numId w:val="19"/>
+        </w:numPr>
+        <w:spacing w:line="240" w:lineRule="auto"/>
+        <w:rPr>
+          <w:lang w:val="en-US"/>
+        </w:rPr>
+      </w:pPr>
+      <w:r>
+        <w:rPr>
+          <w:lang w:val="en-US"/>
+        </w:rPr>
+        <w:t>Linking the spells to their actors and action required to do the spells</w:t>
       </w:r>
     </w:p>
     <w:p>
@@ -1463,6 +1379,7 @@
         <w:rPr>
           <w:lang w:val="en-US"/>
         </w:rPr>
+        <w:lastRenderedPageBreak/>
         <w:t>Design Rationale Documentation</w:t>
       </w:r>
     </w:p>
@@ -1518,6 +1435,25 @@
         </w:rPr>
         <w:t>Shakeel</w:t>
       </w:r>
+      <w:r>
+        <w:rPr>
+          <w:lang w:val="en-US"/>
+        </w:rPr>
+        <w:t xml:space="preserve"> </w:t>
+      </w:r>
+      <w:r>
+        <w:rPr>
+          <w:lang w:val="en-US"/>
+        </w:rPr>
+        <w:tab/>
+      </w:r>
+      <w:r>
+        <w:rPr>
+          <w:lang w:val="en-US"/>
+        </w:rPr>
+        <w:tab/>
+        <w:t>20/1</w:t>
+      </w:r>
     </w:p>
     <w:p>
       <w:pPr>
@@ -1545,6 +1481,12 @@
           <w:lang w:val="en-US"/>
         </w:rPr>
         <w:t>:</w:t>
+      </w:r>
+      <w:r>
+        <w:rPr>
+          <w:lang w:val="en-US"/>
+        </w:rPr>
+        <w:t xml:space="preserve"> </w:t>
       </w:r>
     </w:p>
     <w:p>
@@ -1685,6 +1627,12 @@
         </w:rPr>
         <w:t>Matti</w:t>
       </w:r>
+      <w:r>
+        <w:rPr>
+          <w:lang w:val="en-US"/>
+        </w:rPr>
+        <w:tab/>
+      </w:r>
     </w:p>
     <w:p>
       <w:pPr>
@@ -1712,6 +1660,30 @@
           <w:lang w:val="en-US"/>
         </w:rPr>
         <w:t>:</w:t>
+      </w:r>
+      <w:r>
+        <w:rPr>
+          <w:lang w:val="en-US"/>
+        </w:rPr>
+        <w:t xml:space="preserve"> Shakeel</w:t>
+      </w:r>
+      <w:r>
+        <w:rPr>
+          <w:lang w:val="en-US"/>
+        </w:rPr>
+        <w:tab/>
+      </w:r>
+      <w:r>
+        <w:rPr>
+          <w:lang w:val="en-US"/>
+        </w:rPr>
+        <w:tab/>
+      </w:r>
+      <w:r>
+        <w:rPr>
+          <w:lang w:val="en-US"/>
+        </w:rPr>
+        <w:t>22/1</w:t>
       </w:r>
     </w:p>
     <w:p>
@@ -1882,6 +1854,19 @@
         </w:rPr>
         <w:t>Kerry</w:t>
       </w:r>
+      <w:r>
+        <w:rPr>
+          <w:lang w:val="en-US"/>
+        </w:rPr>
+        <w:tab/>
+      </w:r>
+      <w:r>
+        <w:rPr>
+          <w:lang w:val="en-US"/>
+        </w:rPr>
+        <w:tab/>
+        <w:t>20/1</w:t>
+      </w:r>
     </w:p>
     <w:p>
       <w:pPr>
@@ -1915,6 +1900,19 @@
           <w:lang w:val="en-US"/>
         </w:rPr>
         <w:t xml:space="preserve"> Shakeel</w:t>
+      </w:r>
+      <w:r>
+        <w:rPr>
+          <w:lang w:val="en-US"/>
+        </w:rPr>
+        <w:tab/>
+      </w:r>
+      <w:r>
+        <w:rPr>
+          <w:lang w:val="en-US"/>
+        </w:rPr>
+        <w:tab/>
+        <w:t>22/1</w:t>
       </w:r>
     </w:p>
     <w:p>
@@ -1999,23 +1997,27 @@
         </w:numPr>
         <w:spacing w:line="240" w:lineRule="auto"/>
         <w:rPr>
-          <w:lang w:val="en-US"/>
-        </w:rPr>
-      </w:pPr>
-      <w:r>
-        <w:rPr>
+          <w:highlight w:val="yellow"/>
+          <w:lang w:val="en-US"/>
+        </w:rPr>
+      </w:pPr>
+      <w:r>
+        <w:rPr>
+          <w:highlight w:val="yellow"/>
           <w:lang w:val="en-US"/>
         </w:rPr>
         <w:t>Wand</w:t>
       </w:r>
       <w:r>
         <w:rPr>
+          <w:highlight w:val="yellow"/>
           <w:lang w:val="en-US"/>
         </w:rPr>
         <w:t xml:space="preserve"> and</w:t>
       </w:r>
       <w:r>
         <w:rPr>
+          <w:highlight w:val="yellow"/>
           <w:lang w:val="en-US"/>
         </w:rPr>
         <w:t xml:space="preserve"> Cast </w:t>
@@ -2060,6 +2062,13 @@
         </w:rPr>
         <w:t>, Matti, Kerry</w:t>
       </w:r>
+      <w:r>
+        <w:rPr>
+          <w:lang w:val="en-US"/>
+        </w:rPr>
+        <w:tab/>
+        <w:t>22/1</w:t>
+      </w:r>
     </w:p>
     <w:p>
       <w:pPr>
@@ -2093,6 +2102,19 @@
           <w:lang w:val="en-US"/>
         </w:rPr>
         <w:t xml:space="preserve"> </w:t>
+      </w:r>
+      <w:r>
+        <w:rPr>
+          <w:lang w:val="en-US"/>
+        </w:rPr>
+        <w:t>Shakeel, Matti, Kerry</w:t>
+      </w:r>
+      <w:r>
+        <w:rPr>
+          <w:lang w:val="en-US"/>
+        </w:rPr>
+        <w:tab/>
+        <w:t>22/1</w:t>
       </w:r>
     </w:p>
     <w:p>
@@ -2187,21 +2209,12 @@
           <w:numId w:val="19"/>
         </w:numPr>
         <w:spacing w:line="240" w:lineRule="auto"/>
-        <w:rPr>
-          <w:lang w:val="en-US"/>
-        </w:rPr>
-      </w:pPr>
-      <w:r>
-        <w:rPr>
-          <w:lang w:val="en-US"/>
-        </w:rPr>
-        <w:t>D</w:t>
-      </w:r>
-      <w:r>
-        <w:rPr>
-          <w:lang w:val="en-US"/>
-        </w:rPr>
-        <w:t>istinction between attacking and casting spells</w:t>
+      </w:pPr>
+      <w:r>
+        <w:rPr>
+          <w:lang w:val="en-US"/>
+        </w:rPr>
+        <w:t>Distinction between attacking and casting spells</w:t>
       </w:r>
       <w:r>
         <w:rPr>
@@ -2213,24 +2226,9 @@
     <w:p>
       <w:pPr>
         <w:pStyle w:val="ListParagraph"/>
-        <w:numPr>
-          <w:ilvl w:val="1"/>
-          <w:numId w:val="19"/>
-        </w:numPr>
-        <w:spacing w:line="240" w:lineRule="auto"/>
-      </w:pPr>
-      <w:r>
-        <w:rPr>
-          <w:lang w:val="en-US"/>
-        </w:rPr>
-        <w:t>T</w:t>
-      </w:r>
-      <w:r>
-        <w:rPr>
-          <w:lang w:val="en-US"/>
-        </w:rPr>
-        <w:t>he need for CASTING Capability and Spells abstraction</w:t>
-      </w:r>
+        <w:spacing w:line="240" w:lineRule="auto"/>
+        <w:ind w:left="2520"/>
+      </w:pPr>
     </w:p>
     <w:p>
       <w:pPr>
@@ -2256,6 +2254,8 @@
         </w:rPr>
         <w:t xml:space="preserve"> </w:t>
       </w:r>
+      <w:bookmarkStart w:id="0" w:name="_GoBack"/>
+      <w:bookmarkEnd w:id="0"/>
     </w:p>
     <w:p>
       <w:pPr>
@@ -2300,18 +2300,6 @@
         <w:rPr>
           <w:lang w:val="en-US"/>
         </w:rPr>
-        <w:t xml:space="preserve"> Shakeel</w:t>
-      </w:r>
-      <w:r>
-        <w:rPr>
-          <w:lang w:val="en-US"/>
-        </w:rPr>
-        <w:t>,</w:t>
-      </w:r>
-      <w:r>
-        <w:rPr>
-          <w:lang w:val="en-US"/>
-        </w:rPr>
         <w:t xml:space="preserve"> </w:t>
       </w:r>
       <w:r>
@@ -2320,6 +2308,19 @@
         </w:rPr>
         <w:t>Matti</w:t>
       </w:r>
+      <w:r>
+        <w:rPr>
+          <w:lang w:val="en-US"/>
+        </w:rPr>
+        <w:tab/>
+      </w:r>
+      <w:r>
+        <w:rPr>
+          <w:lang w:val="en-US"/>
+        </w:rPr>
+        <w:tab/>
+        <w:t>22/1</w:t>
+      </w:r>
     </w:p>
     <w:p>
       <w:pPr>
@@ -2353,6 +2354,30 @@
           <w:lang w:val="en-US"/>
         </w:rPr>
         <w:t xml:space="preserve"> </w:t>
+      </w:r>
+      <w:r>
+        <w:rPr>
+          <w:lang w:val="en-US"/>
+        </w:rPr>
+        <w:t>Shakeel</w:t>
+      </w:r>
+      <w:r>
+        <w:rPr>
+          <w:lang w:val="en-US"/>
+        </w:rPr>
+        <w:tab/>
+      </w:r>
+      <w:r>
+        <w:rPr>
+          <w:lang w:val="en-US"/>
+        </w:rPr>
+        <w:tab/>
+      </w:r>
+      <w:r>
+        <w:rPr>
+          <w:lang w:val="en-US"/>
+        </w:rPr>
+        <w:t>22/1</w:t>
       </w:r>
     </w:p>
     <w:p>
@@ -2440,13 +2465,20 @@
         <w:rPr>
           <w:lang w:val="en-US"/>
         </w:rPr>
-        <w:t>Which spell are to be implemented?</w:t>
-      </w:r>
-    </w:p>
-    <w:p>
-      <w:pPr>
-        <w:pStyle w:val="ListParagraph"/>
-        <w:ind w:left="360" w:firstLine="360"/>
+        <w:t>Distin</w:t>
+      </w:r>
+      <w:r>
+        <w:rPr>
+          <w:lang w:val="en-US"/>
+        </w:rPr>
+        <w:t>ction between attacking and casting spells</w:t>
+      </w:r>
+    </w:p>
+    <w:p>
+      <w:pPr>
+        <w:pStyle w:val="ListParagraph"/>
+        <w:spacing w:line="240" w:lineRule="auto"/>
+        <w:ind w:left="1800"/>
         <w:rPr>
           <w:lang w:val="en-US"/>
         </w:rPr>
@@ -2459,8 +2491,14 @@
           <w:ilvl w:val="1"/>
           <w:numId w:val="18"/>
         </w:numPr>
-      </w:pPr>
-      <w:r>
+        <w:rPr>
+          <w:highlight w:val="yellow"/>
+        </w:rPr>
+      </w:pPr>
+      <w:r>
+        <w:rPr>
+          <w:highlight w:val="yellow"/>
+        </w:rPr>
         <w:t xml:space="preserve">Dementor </w:t>
       </w:r>
     </w:p>
@@ -2525,18 +2563,6 @@
         </w:rPr>
         <w:t>:</w:t>
       </w:r>
-      <w:r>
-        <w:rPr>
-          <w:lang w:val="en-US"/>
-        </w:rPr>
-        <w:t xml:space="preserve"> Shakeel</w:t>
-      </w:r>
-      <w:r>
-        <w:rPr>
-          <w:lang w:val="en-US"/>
-        </w:rPr>
-        <w:t xml:space="preserve"> </w:t>
-      </w:r>
     </w:p>
     <w:p/>
     <w:p>
@@ -2575,6 +2601,7 @@
           <w:noProof/>
           <w:lang w:val="en-US"/>
         </w:rPr>
+        <w:lastRenderedPageBreak/>
         <mc:AlternateContent>
           <mc:Choice Requires="wps">
             <w:drawing>
@@ -4337,6 +4364,119 @@
     </w:lvl>
   </w:abstractNum>
   <w:abstractNum w:abstractNumId="12" w15:restartNumberingAfterBreak="0">
+    <w:nsid w:val="57826524"/>
+    <w:multiLevelType w:val="multilevel"/>
+    <w:tmpl w:val="A1B63DEC"/>
+    <w:lvl w:ilvl="0">
+      <w:start w:val="1"/>
+      <w:numFmt w:val="decimal"/>
+      <w:lvlText w:val="%1"/>
+      <w:lvlJc w:val="left"/>
+      <w:pPr>
+        <w:ind w:left="360" w:hanging="360"/>
+      </w:pPr>
+      <w:rPr>
+        <w:rFonts w:hint="default"/>
+      </w:rPr>
+    </w:lvl>
+    <w:lvl w:ilvl="1">
+      <w:start w:val="3"/>
+      <w:numFmt w:val="decimal"/>
+      <w:lvlText w:val="%1.%2"/>
+      <w:lvlJc w:val="left"/>
+      <w:pPr>
+        <w:ind w:left="1068" w:hanging="360"/>
+      </w:pPr>
+      <w:rPr>
+        <w:rFonts w:hint="default"/>
+      </w:rPr>
+    </w:lvl>
+    <w:lvl w:ilvl="2">
+      <w:start w:val="1"/>
+      <w:numFmt w:val="decimal"/>
+      <w:lvlText w:val="%1.%2.%3"/>
+      <w:lvlJc w:val="left"/>
+      <w:pPr>
+        <w:ind w:left="720" w:hanging="720"/>
+      </w:pPr>
+      <w:rPr>
+        <w:rFonts w:hint="default"/>
+      </w:rPr>
+    </w:lvl>
+    <w:lvl w:ilvl="3">
+      <w:start w:val="1"/>
+      <w:numFmt w:val="decimal"/>
+      <w:lvlText w:val="%1.%2.%3.%4"/>
+      <w:lvlJc w:val="left"/>
+      <w:pPr>
+        <w:ind w:left="720" w:hanging="720"/>
+      </w:pPr>
+      <w:rPr>
+        <w:rFonts w:hint="default"/>
+      </w:rPr>
+    </w:lvl>
+    <w:lvl w:ilvl="4">
+      <w:start w:val="1"/>
+      <w:numFmt w:val="decimal"/>
+      <w:lvlText w:val="%1.%2.%3.%4.%5"/>
+      <w:lvlJc w:val="left"/>
+      <w:pPr>
+        <w:ind w:left="1080" w:hanging="1080"/>
+      </w:pPr>
+      <w:rPr>
+        <w:rFonts w:hint="default"/>
+      </w:rPr>
+    </w:lvl>
+    <w:lvl w:ilvl="5">
+      <w:start w:val="1"/>
+      <w:numFmt w:val="decimal"/>
+      <w:lvlText w:val="%1.%2.%3.%4.%5.%6"/>
+      <w:lvlJc w:val="left"/>
+      <w:pPr>
+        <w:ind w:left="1080" w:hanging="1080"/>
+      </w:pPr>
+      <w:rPr>
+        <w:rFonts w:hint="default"/>
+      </w:rPr>
+    </w:lvl>
+    <w:lvl w:ilvl="6">
+      <w:start w:val="1"/>
+      <w:numFmt w:val="decimal"/>
+      <w:lvlText w:val="%1.%2.%3.%4.%5.%6.%7"/>
+      <w:lvlJc w:val="left"/>
+      <w:pPr>
+        <w:ind w:left="1440" w:hanging="1440"/>
+      </w:pPr>
+      <w:rPr>
+        <w:rFonts w:hint="default"/>
+      </w:rPr>
+    </w:lvl>
+    <w:lvl w:ilvl="7">
+      <w:start w:val="1"/>
+      <w:numFmt w:val="decimal"/>
+      <w:lvlText w:val="%1.%2.%3.%4.%5.%6.%7.%8"/>
+      <w:lvlJc w:val="left"/>
+      <w:pPr>
+        <w:ind w:left="1440" w:hanging="1440"/>
+      </w:pPr>
+      <w:rPr>
+        <w:rFonts w:hint="default"/>
+      </w:rPr>
+    </w:lvl>
+    <w:lvl w:ilvl="8">
+      <w:start w:val="1"/>
+      <w:numFmt w:val="decimal"/>
+      <w:lvlText w:val="%1.%2.%3.%4.%5.%6.%7.%8.%9"/>
+      <w:lvlJc w:val="left"/>
+      <w:pPr>
+        <w:ind w:left="1440" w:hanging="1440"/>
+      </w:pPr>
+      <w:rPr>
+        <w:rFonts w:hint="default"/>
+      </w:rPr>
+    </w:lvl>
+  </w:abstractNum>
+  <w:abstractNum w:abstractNumId="13" w15:restartNumberingAfterBreak="0">
     <w:nsid w:val="585043BC"/>
     <w:multiLevelType w:val="hybridMultilevel"/>
     <w:tmpl w:val="83E0C6B0"/>
@@ -4449,7 +4589,7 @@
       </w:rPr>
     </w:lvl>
   </w:abstractNum>
-  <w:abstractNum w:abstractNumId="13" w15:restartNumberingAfterBreak="0">
+  <w:abstractNum w:abstractNumId="14" w15:restartNumberingAfterBreak="0">
     <w:nsid w:val="5A081BA5"/>
     <w:multiLevelType w:val="hybridMultilevel"/>
     <w:tmpl w:val="98E0510C"/>
@@ -4562,7 +4702,7 @@
       </w:rPr>
     </w:lvl>
   </w:abstractNum>
-  <w:abstractNum w:abstractNumId="14" w15:restartNumberingAfterBreak="0">
+  <w:abstractNum w:abstractNumId="15" w15:restartNumberingAfterBreak="0">
     <w:nsid w:val="5D16648E"/>
     <w:multiLevelType w:val="hybridMultilevel"/>
     <w:tmpl w:val="C5B40AA0"/>
@@ -4675,7 +4815,7 @@
       </w:rPr>
     </w:lvl>
   </w:abstractNum>
-  <w:abstractNum w:abstractNumId="15" w15:restartNumberingAfterBreak="0">
+  <w:abstractNum w:abstractNumId="16" w15:restartNumberingAfterBreak="0">
     <w:nsid w:val="67805FB2"/>
     <w:multiLevelType w:val="hybridMultilevel"/>
     <w:tmpl w:val="E9AABDEC"/>
@@ -4788,7 +4928,7 @@
       </w:rPr>
     </w:lvl>
   </w:abstractNum>
-  <w:abstractNum w:abstractNumId="16" w15:restartNumberingAfterBreak="0">
+  <w:abstractNum w:abstractNumId="17" w15:restartNumberingAfterBreak="0">
     <w:nsid w:val="680A280C"/>
     <w:multiLevelType w:val="multilevel"/>
     <w:tmpl w:val="F9CA4AC8"/>
@@ -4901,7 +5041,7 @@
       </w:rPr>
     </w:lvl>
   </w:abstractNum>
-  <w:abstractNum w:abstractNumId="17" w15:restartNumberingAfterBreak="0">
+  <w:abstractNum w:abstractNumId="18" w15:restartNumberingAfterBreak="0">
     <w:nsid w:val="6E4E65E6"/>
     <w:multiLevelType w:val="hybridMultilevel"/>
     <w:tmpl w:val="EA729A6C"/>
@@ -5014,7 +5154,7 @@
       </w:rPr>
     </w:lvl>
   </w:abstractNum>
-  <w:abstractNum w:abstractNumId="18" w15:restartNumberingAfterBreak="0">
+  <w:abstractNum w:abstractNumId="19" w15:restartNumberingAfterBreak="0">
     <w:nsid w:val="72E049D5"/>
     <w:multiLevelType w:val="hybridMultilevel"/>
     <w:tmpl w:val="4A42478C"/>
@@ -5127,7 +5267,7 @@
       </w:rPr>
     </w:lvl>
   </w:abstractNum>
-  <w:abstractNum w:abstractNumId="19" w15:restartNumberingAfterBreak="0">
+  <w:abstractNum w:abstractNumId="20" w15:restartNumberingAfterBreak="0">
     <w:nsid w:val="75225C45"/>
     <w:multiLevelType w:val="hybridMultilevel"/>
     <w:tmpl w:val="C3C4EC1A"/>
@@ -5247,13 +5387,13 @@
     <w:abstractNumId w:val="7"/>
   </w:num>
   <w:num w:numId="3">
-    <w:abstractNumId w:val="13"/>
+    <w:abstractNumId w:val="14"/>
   </w:num>
   <w:num w:numId="4">
-    <w:abstractNumId w:val="15"/>
+    <w:abstractNumId w:val="16"/>
   </w:num>
   <w:num w:numId="5">
-    <w:abstractNumId w:val="17"/>
+    <w:abstractNumId w:val="18"/>
   </w:num>
   <w:num w:numId="6">
     <w:abstractNumId w:val="5"/>
@@ -5268,7 +5408,7 @@
     <w:abstractNumId w:val="6"/>
   </w:num>
   <w:num w:numId="10">
-    <w:abstractNumId w:val="18"/>
+    <w:abstractNumId w:val="19"/>
   </w:num>
   <w:num w:numId="11">
     <w:abstractNumId w:val="4"/>
@@ -5277,13 +5417,13 @@
     <w:abstractNumId w:val="3"/>
   </w:num>
   <w:num w:numId="13">
-    <w:abstractNumId w:val="16"/>
+    <w:abstractNumId w:val="17"/>
   </w:num>
   <w:num w:numId="14">
-    <w:abstractNumId w:val="12"/>
+    <w:abstractNumId w:val="13"/>
   </w:num>
   <w:num w:numId="15">
-    <w:abstractNumId w:val="14"/>
+    <w:abstractNumId w:val="15"/>
   </w:num>
   <w:num w:numId="16">
     <w:abstractNumId w:val="10"/>
@@ -5295,10 +5435,13 @@
     <w:abstractNumId w:val="9"/>
   </w:num>
   <w:num w:numId="19">
-    <w:abstractNumId w:val="19"/>
+    <w:abstractNumId w:val="20"/>
   </w:num>
   <w:num w:numId="20">
     <w:abstractNumId w:val="11"/>
+  </w:num>
+  <w:num w:numId="21">
+    <w:abstractNumId w:val="12"/>
   </w:num>
 </w:numbering>
 </file>

</xml_diff>